<commit_message>
Basic switch and end device
</commit_message>
<xml_diff>
--- a/lab2 - firstPacketTracer/Delay-Layers-Questions.docx
+++ b/lab2 - firstPacketTracer/Delay-Layers-Questions.docx
@@ -17,7 +17,6 @@
         <w:t>Chapter 1 : Introduction</w:t>
       </w:r>
     </w:p>
-    <w:p/>
     <w:p>
       <w:pPr>
         <w:rPr>
@@ -42,7 +41,6 @@
         <w:t xml:space="preserve"> 1 -- One Hop Transmission Delay:</w:t>
       </w:r>
     </w:p>
-    <w:p/>
     <w:p>
       <w:pPr>
         <w:spacing w:after="100" w:afterAutospacing="1" w:line="240" w:lineRule="auto"/>
@@ -321,9 +319,10 @@
           <w:spacing w:val="15"/>
           <w:sz w:val="21"/>
           <w:szCs w:val="21"/>
-          <w:lang w:eastAsia="en-IE"/>
-        </w:rPr>
-        <w:br/>
+          <w:shd w:val="clear" w:color="auto" w:fill="F7F7F9"/>
+          <w:lang w:eastAsia="en-IE"/>
+        </w:rPr>
+        <w:t xml:space="preserve"> </w:t>
       </w:r>
       <w:r>
         <w:rPr>
@@ -334,7 +333,6 @@
           <w:szCs w:val="21"/>
           <w:lang w:eastAsia="en-IE"/>
         </w:rPr>
-        <w:br/>
         <w:t>Round your answer to two decimals after leading zeros</w:t>
       </w:r>
     </w:p>
@@ -379,17 +377,6 @@
       <w:r>
         <w:rPr>
           <w:rFonts w:ascii="Segoe UI" w:eastAsia="Times New Roman" w:hAnsi="Segoe UI" w:cs="Segoe UI"/>
-          <w:color w:val="10516C"/>
-          <w:spacing w:val="15"/>
-          <w:sz w:val="21"/>
-          <w:szCs w:val="21"/>
-          <w:lang w:eastAsia="en-IE"/>
-        </w:rPr>
-        <w:br/>
-      </w:r>
-      <w:r>
-        <w:rPr>
-          <w:rFonts w:ascii="Segoe UI" w:eastAsia="Times New Roman" w:hAnsi="Segoe UI" w:cs="Segoe UI"/>
           <w:b/>
           <w:bCs/>
           <w:caps/>
@@ -405,7 +392,7 @@
     <w:p>
       <w:pPr>
         <w:shd w:val="clear" w:color="auto" w:fill="D2EBF5"/>
-        <w:spacing w:after="0" w:line="240" w:lineRule="auto"/>
+        <w:spacing w:after="100" w:afterAutospacing="1" w:line="240" w:lineRule="auto"/>
         <w:rPr>
           <w:rFonts w:ascii="Segoe UI" w:eastAsia="Times New Roman" w:hAnsi="Segoe UI" w:cs="Segoe UI"/>
           <w:color w:val="10516C"/>
@@ -424,7 +411,45 @@
           <w:szCs w:val="21"/>
           <w:lang w:eastAsia="en-IE"/>
         </w:rPr>
-        <w:br/>
+        <w:t>1. What is the transmission delay?</w:t>
+      </w:r>
+      <w:r>
+        <w:rPr>
+          <w:rFonts w:ascii="Segoe UI" w:eastAsia="Times New Roman" w:hAnsi="Segoe UI" w:cs="Segoe UI"/>
+          <w:color w:val="10516C"/>
+          <w:spacing w:val="15"/>
+          <w:sz w:val="21"/>
+          <w:szCs w:val="21"/>
+          <w:lang w:eastAsia="en-IE"/>
+        </w:rPr>
+        <w:br/>
+      </w:r>
+      <w:r>
+        <w:rPr>
+          <w:rFonts w:ascii="Segoe UI" w:eastAsia="Times New Roman" w:hAnsi="Segoe UI" w:cs="Segoe UI"/>
+          <w:b/>
+          <w:bCs/>
+          <w:color w:val="10516C"/>
+          <w:spacing w:val="15"/>
+          <w:sz w:val="21"/>
+          <w:szCs w:val="21"/>
+          <w:lang w:eastAsia="en-IE"/>
+        </w:rPr>
+        <w:t xml:space="preserve">D = L/R </w:t>
+      </w:r>
+      <w:r>
+        <w:rPr>
+          <w:rFonts w:ascii="Segoe UI" w:eastAsia="Times New Roman" w:hAnsi="Segoe UI" w:cs="Segoe UI"/>
+          <w:b/>
+          <w:bCs/>
+          <w:color w:val="10516C"/>
+          <w:spacing w:val="15"/>
+          <w:sz w:val="21"/>
+          <w:szCs w:val="21"/>
+          <w:lang w:eastAsia="en-IE"/>
+        </w:rPr>
+        <w:br/>
+        <w:t>D = 12000 bits/10^6 bps = 0.0012s</w:t>
       </w:r>
     </w:p>
     <w:p>
@@ -449,65 +474,6 @@
           <w:szCs w:val="21"/>
           <w:lang w:eastAsia="en-IE"/>
         </w:rPr>
-        <w:t>1. What is the transmission delay?</w:t>
-      </w:r>
-      <w:r>
-        <w:rPr>
-          <w:rFonts w:ascii="Segoe UI" w:eastAsia="Times New Roman" w:hAnsi="Segoe UI" w:cs="Segoe UI"/>
-          <w:color w:val="10516C"/>
-          <w:spacing w:val="15"/>
-          <w:sz w:val="21"/>
-          <w:szCs w:val="21"/>
-          <w:lang w:eastAsia="en-IE"/>
-        </w:rPr>
-        <w:br/>
-      </w:r>
-      <w:r>
-        <w:rPr>
-          <w:rFonts w:ascii="Segoe UI" w:eastAsia="Times New Roman" w:hAnsi="Segoe UI" w:cs="Segoe UI"/>
-          <w:color w:val="10516C"/>
-          <w:spacing w:val="15"/>
-          <w:sz w:val="21"/>
-          <w:szCs w:val="21"/>
-          <w:lang w:eastAsia="en-IE"/>
-        </w:rPr>
-        <w:t xml:space="preserve">D = L/R </w:t>
-      </w:r>
-      <w:r>
-        <w:rPr>
-          <w:rFonts w:ascii="Segoe UI" w:eastAsia="Times New Roman" w:hAnsi="Segoe UI" w:cs="Segoe UI"/>
-          <w:color w:val="10516C"/>
-          <w:spacing w:val="15"/>
-          <w:sz w:val="21"/>
-          <w:szCs w:val="21"/>
-          <w:lang w:eastAsia="en-IE"/>
-        </w:rPr>
-        <w:br/>
-        <w:t>D = 12000 bits/10^6 bps = 0.0012s</w:t>
-      </w:r>
-    </w:p>
-    <w:p>
-      <w:pPr>
-        <w:shd w:val="clear" w:color="auto" w:fill="D2EBF5"/>
-        <w:spacing w:after="100" w:afterAutospacing="1" w:line="240" w:lineRule="auto"/>
-        <w:rPr>
-          <w:rFonts w:ascii="Segoe UI" w:eastAsia="Times New Roman" w:hAnsi="Segoe UI" w:cs="Segoe UI"/>
-          <w:color w:val="10516C"/>
-          <w:spacing w:val="15"/>
-          <w:sz w:val="21"/>
-          <w:szCs w:val="21"/>
-          <w:lang w:eastAsia="en-IE"/>
-        </w:rPr>
-      </w:pPr>
-      <w:r>
-        <w:rPr>
-          <w:rFonts w:ascii="Segoe UI" w:eastAsia="Times New Roman" w:hAnsi="Segoe UI" w:cs="Segoe UI"/>
-          <w:color w:val="10516C"/>
-          <w:spacing w:val="15"/>
-          <w:sz w:val="21"/>
-          <w:szCs w:val="21"/>
-          <w:lang w:eastAsia="en-IE"/>
-        </w:rPr>
         <w:br/>
         <w:t>2. What is the maximum number of packets per second that can be transmitted by this link?</w:t>
       </w:r>
@@ -521,19 +487,44 @@
           <w:lang w:eastAsia="en-IE"/>
         </w:rPr>
         <w:br/>
+      </w:r>
+      <w:r>
+        <w:rPr>
+          <w:rFonts w:ascii="Segoe UI" w:eastAsia="Times New Roman" w:hAnsi="Segoe UI" w:cs="Segoe UI"/>
+          <w:b/>
+          <w:bCs/>
+          <w:color w:val="10516C"/>
+          <w:spacing w:val="15"/>
+          <w:sz w:val="21"/>
+          <w:szCs w:val="21"/>
+          <w:lang w:eastAsia="en-IE"/>
+        </w:rPr>
         <w:t>P = R/L</w:t>
       </w:r>
       <w:r>
         <w:rPr>
           <w:rFonts w:ascii="Segoe UI" w:eastAsia="Times New Roman" w:hAnsi="Segoe UI" w:cs="Segoe UI"/>
-          <w:color w:val="10516C"/>
-          <w:spacing w:val="15"/>
-          <w:sz w:val="21"/>
-          <w:szCs w:val="21"/>
-          <w:lang w:eastAsia="en-IE"/>
-        </w:rPr>
-        <w:br/>
-        <w:t xml:space="preserve">P = 10^6 bps/12000 bits = 833 packets </w:t>
+          <w:b/>
+          <w:bCs/>
+          <w:color w:val="10516C"/>
+          <w:spacing w:val="15"/>
+          <w:sz w:val="21"/>
+          <w:szCs w:val="21"/>
+          <w:lang w:eastAsia="en-IE"/>
+        </w:rPr>
+        <w:br/>
+        <w:t>P = 10^6 bps/12000 bits = 833 packets</w:t>
+      </w:r>
+      <w:r>
+        <w:rPr>
+          <w:rFonts w:ascii="Segoe UI" w:eastAsia="Times New Roman" w:hAnsi="Segoe UI" w:cs="Segoe UI"/>
+          <w:color w:val="10516C"/>
+          <w:spacing w:val="15"/>
+          <w:sz w:val="21"/>
+          <w:szCs w:val="21"/>
+          <w:lang w:eastAsia="en-IE"/>
+        </w:rPr>
+        <w:t xml:space="preserve"> </w:t>
       </w:r>
     </w:p>
     <w:p>
@@ -593,11 +584,7 @@
           <w:lang w:eastAsia="en-IE"/>
         </w:rPr>
       </w:pPr>
-    </w:p>
-    <w:p>
-      <w:pPr>
-        <w:spacing w:after="100" w:afterAutospacing="1" w:line="240" w:lineRule="auto"/>
-        <w:outlineLvl w:val="2"/>
+      <w:r>
         <w:rPr>
           <w:rFonts w:ascii="Segoe UI" w:eastAsia="Times New Roman" w:hAnsi="Segoe UI" w:cs="Segoe UI"/>
           <w:b/>
@@ -609,20 +596,6 @@
           <w:szCs w:val="27"/>
           <w:lang w:eastAsia="en-IE"/>
         </w:rPr>
-      </w:pPr>
-      <w:r>
-        <w:rPr>
-          <w:rFonts w:ascii="Segoe UI" w:eastAsia="Times New Roman" w:hAnsi="Segoe UI" w:cs="Segoe UI"/>
-          <w:b/>
-          <w:bCs/>
-          <w:caps/>
-          <w:color w:val="1A1A1A"/>
-          <w:spacing w:val="45"/>
-          <w:sz w:val="27"/>
-          <w:szCs w:val="27"/>
-          <w:lang w:eastAsia="en-IE"/>
-        </w:rPr>
-        <w:lastRenderedPageBreak/>
         <w:t>QUEUING DELAY</w:t>
       </w:r>
     </w:p>
@@ -684,6 +657,7 @@
           <w:szCs w:val="21"/>
           <w:lang w:eastAsia="en-IE"/>
         </w:rPr>
+        <w:lastRenderedPageBreak/>
         <w:drawing>
           <wp:inline distT="0" distB="0" distL="0" distR="0" wp14:anchorId="1F4C610A" wp14:editId="50338011">
             <wp:extent cx="5661660" cy="3738067"/>
@@ -844,158 +818,6 @@
         <w:rPr>
           <w:rFonts w:ascii="Segoe UI" w:eastAsia="Times New Roman" w:hAnsi="Segoe UI" w:cs="Segoe UI"/>
           <w:b/>
-          <w:color w:val="55595C"/>
-          <w:spacing w:val="15"/>
-          <w:sz w:val="21"/>
-          <w:szCs w:val="21"/>
-          <w:lang w:eastAsia="en-IE"/>
-        </w:rPr>
-        <w:t>Traffic intensity I = La/R</w:t>
-      </w:r>
-      <w:r>
-        <w:rPr>
-          <w:rFonts w:ascii="Segoe UI" w:eastAsia="Times New Roman" w:hAnsi="Segoe UI" w:cs="Segoe UI"/>
-          <w:color w:val="55595C"/>
-          <w:spacing w:val="15"/>
-          <w:sz w:val="21"/>
-          <w:szCs w:val="21"/>
-          <w:lang w:eastAsia="en-IE"/>
-        </w:rPr>
-        <w:t xml:space="preserve">, and the queuing delay is calculated as </w:t>
-      </w:r>
-      <w:r>
-        <w:rPr>
-          <w:rFonts w:ascii="Segoe UI" w:eastAsia="Times New Roman" w:hAnsi="Segoe UI" w:cs="Segoe UI"/>
-          <w:b/>
-          <w:color w:val="55595C"/>
-          <w:spacing w:val="15"/>
-          <w:sz w:val="21"/>
-          <w:szCs w:val="21"/>
-          <w:lang w:eastAsia="en-IE"/>
-        </w:rPr>
-        <w:t>I(L/R)(1 - I) for I &lt; 1.</w:t>
-      </w:r>
-    </w:p>
-    <w:p>
-      <w:pPr>
-        <w:spacing w:after="100" w:afterAutospacing="1" w:line="240" w:lineRule="auto"/>
-        <w:rPr>
-          <w:rFonts w:ascii="Segoe UI" w:eastAsia="Times New Roman" w:hAnsi="Segoe UI" w:cs="Segoe UI"/>
-          <w:color w:val="55595C"/>
-          <w:spacing w:val="15"/>
-          <w:sz w:val="21"/>
-          <w:szCs w:val="21"/>
-          <w:lang w:eastAsia="en-IE"/>
-        </w:rPr>
-      </w:pPr>
-    </w:p>
-    <w:p>
-      <w:pPr>
-        <w:spacing w:after="100" w:afterAutospacing="1" w:line="240" w:lineRule="auto"/>
-        <w:rPr>
-          <w:rFonts w:ascii="Segoe UI" w:eastAsia="Times New Roman" w:hAnsi="Segoe UI" w:cs="Segoe UI"/>
-          <w:color w:val="55595C"/>
-          <w:spacing w:val="15"/>
-          <w:sz w:val="21"/>
-          <w:szCs w:val="21"/>
-          <w:lang w:eastAsia="en-IE"/>
-        </w:rPr>
-      </w:pPr>
-    </w:p>
-    <w:p>
-      <w:pPr>
-        <w:spacing w:after="100" w:afterAutospacing="1" w:line="240" w:lineRule="auto"/>
-        <w:rPr>
-          <w:rFonts w:ascii="Segoe UI" w:eastAsia="Times New Roman" w:hAnsi="Segoe UI" w:cs="Segoe UI"/>
-          <w:color w:val="55595C"/>
-          <w:spacing w:val="15"/>
-          <w:sz w:val="21"/>
-          <w:szCs w:val="21"/>
-          <w:lang w:eastAsia="en-IE"/>
-        </w:rPr>
-      </w:pPr>
-    </w:p>
-    <w:p>
-      <w:pPr>
-        <w:spacing w:after="100" w:afterAutospacing="1" w:line="240" w:lineRule="auto"/>
-        <w:rPr>
-          <w:rFonts w:ascii="Segoe UI" w:eastAsia="Times New Roman" w:hAnsi="Segoe UI" w:cs="Segoe UI"/>
-          <w:color w:val="55595C"/>
-          <w:spacing w:val="15"/>
-          <w:sz w:val="21"/>
-          <w:szCs w:val="21"/>
-          <w:lang w:eastAsia="en-IE"/>
-        </w:rPr>
-      </w:pPr>
-    </w:p>
-    <w:p>
-      <w:pPr>
-        <w:spacing w:after="0" w:line="240" w:lineRule="auto"/>
-        <w:rPr>
-          <w:rFonts w:ascii="Times New Roman" w:eastAsia="Times New Roman" w:hAnsi="Times New Roman" w:cs="Times New Roman"/>
-          <w:sz w:val="24"/>
-          <w:szCs w:val="24"/>
-          <w:lang w:eastAsia="en-IE"/>
-        </w:rPr>
-      </w:pPr>
-      <w:r>
-        <w:rPr>
-          <w:rFonts w:ascii="Times New Roman" w:eastAsia="Times New Roman" w:hAnsi="Times New Roman" w:cs="Times New Roman"/>
-          <w:sz w:val="24"/>
-          <w:szCs w:val="24"/>
-          <w:lang w:eastAsia="en-IE"/>
-        </w:rPr>
-        <w:pict w14:anchorId="62C4F84C">
-          <v:rect id="_x0000_i1027" style="width:0;height:0" o:hrstd="t" o:hrnoshade="t" o:hr="t" fillcolor="#55595c" stroked="f"/>
-        </w:pict>
-      </w:r>
-    </w:p>
-    <w:p>
-      <w:pPr>
-        <w:shd w:val="clear" w:color="auto" w:fill="D2EBF5"/>
-        <w:spacing w:after="0" w:line="240" w:lineRule="auto"/>
-        <w:rPr>
-          <w:rFonts w:ascii="Segoe UI" w:eastAsia="Times New Roman" w:hAnsi="Segoe UI" w:cs="Segoe UI"/>
-          <w:color w:val="10516C"/>
-          <w:spacing w:val="15"/>
-          <w:sz w:val="21"/>
-          <w:szCs w:val="21"/>
-          <w:lang w:eastAsia="en-IE"/>
-        </w:rPr>
-      </w:pPr>
-      <w:r>
-        <w:rPr>
-          <w:rFonts w:ascii="Segoe UI" w:eastAsia="Times New Roman" w:hAnsi="Segoe UI" w:cs="Segoe UI"/>
-          <w:color w:val="10516C"/>
-          <w:spacing w:val="15"/>
-          <w:sz w:val="21"/>
-          <w:szCs w:val="21"/>
-          <w:lang w:eastAsia="en-IE"/>
-        </w:rPr>
-        <w:br/>
-      </w:r>
-    </w:p>
-    <w:p>
-      <w:pPr>
-        <w:shd w:val="clear" w:color="auto" w:fill="D2EBF5"/>
-        <w:spacing w:before="100" w:beforeAutospacing="1" w:after="100" w:afterAutospacing="1" w:line="240" w:lineRule="auto"/>
-        <w:outlineLvl w:val="2"/>
-        <w:rPr>
-          <w:rFonts w:ascii="Segoe UI" w:eastAsia="Times New Roman" w:hAnsi="Segoe UI" w:cs="Segoe UI"/>
-          <w:b/>
-          <w:bCs/>
-          <w:caps/>
-          <w:color w:val="1A1A1A"/>
-          <w:spacing w:val="45"/>
-          <w:sz w:val="27"/>
-          <w:szCs w:val="27"/>
-          <w:lang w:eastAsia="en-IE"/>
-        </w:rPr>
-      </w:pPr>
-      <w:r>
-        <w:rPr>
-          <w:rFonts w:ascii="Segoe UI" w:eastAsia="Times New Roman" w:hAnsi="Segoe UI" w:cs="Segoe UI"/>
-          <w:b/>
           <w:bCs/>
           <w:caps/>
           <w:noProof/>
@@ -1005,20 +827,19 @@
           <w:szCs w:val="27"/>
           <w:lang w:eastAsia="en-IE"/>
         </w:rPr>
-        <w:lastRenderedPageBreak/>
         <mc:AlternateContent>
           <mc:Choice Requires="wps">
             <w:drawing>
-              <wp:anchor distT="0" distB="0" distL="114300" distR="114300" simplePos="0" relativeHeight="251659264" behindDoc="0" locked="0" layoutInCell="1" allowOverlap="1" wp14:anchorId="7BD70BD1" wp14:editId="6E1570D7">
+              <wp:anchor distT="0" distB="0" distL="114300" distR="114300" simplePos="0" relativeHeight="251659264" behindDoc="0" locked="0" layoutInCell="1" allowOverlap="1" wp14:anchorId="7BD70BD1" wp14:editId="3CA581A2">
                 <wp:simplePos x="0" y="0"/>
                 <wp:positionH relativeFrom="column">
-                  <wp:posOffset>3724275</wp:posOffset>
+                  <wp:posOffset>2450776</wp:posOffset>
                 </wp:positionH>
                 <wp:positionV relativeFrom="paragraph">
-                  <wp:posOffset>99695</wp:posOffset>
+                  <wp:posOffset>329176</wp:posOffset>
                 </wp:positionV>
-                <wp:extent cx="1850390" cy="612140"/>
-                <wp:effectExtent l="647700" t="19050" r="35560" b="16510"/>
+                <wp:extent cx="1805857" cy="728488"/>
+                <wp:effectExtent l="628650" t="19050" r="42545" b="14605"/>
                 <wp:wrapNone/>
                 <wp:docPr id="3" name="Oval Callout 3"/>
                 <wp:cNvGraphicFramePr/>
@@ -1029,7 +850,7 @@
                       <wps:spPr>
                         <a:xfrm>
                           <a:off x="0" y="0"/>
-                          <a:ext cx="1850390" cy="612140"/>
+                          <a:ext cx="1805857" cy="728488"/>
                         </a:xfrm>
                         <a:prstGeom prst="wedgeEllipseCallout">
                           <a:avLst>
@@ -1078,6 +899,9 @@
                 <wp14:sizeRelH relativeFrom="margin">
                   <wp14:pctWidth>0</wp14:pctWidth>
                 </wp14:sizeRelH>
+                <wp14:sizeRelV relativeFrom="margin">
+                  <wp14:pctHeight>0</wp14:pctHeight>
+                </wp14:sizeRelV>
               </wp:anchor>
             </w:drawing>
           </mc:Choice>
@@ -1115,7 +939,7 @@
                   <v:h position="#0,#1"/>
                 </v:handles>
               </v:shapetype>
-              <v:shape id="Oval Callout 3" o:spid="_x0000_s1026" type="#_x0000_t63" style="position:absolute;margin-left:293.25pt;margin-top:7.85pt;width:145.7pt;height:48.2pt;z-index:251659264;visibility:visible;mso-wrap-style:square;mso-width-percent:0;mso-wrap-distance-left:9pt;mso-wrap-distance-top:0;mso-wrap-distance-right:9pt;mso-wrap-distance-bottom:0;mso-position-horizontal:absolute;mso-position-horizontal-relative:text;mso-position-vertical:absolute;mso-position-vertical-relative:text;mso-width-percent:0;mso-width-relative:margin;v-text-anchor:middle" o:gfxdata="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" adj="-6972,17589" fillcolor="#5b9bd5 [3204]" strokecolor="#1f4d78 [1604]" strokeweight="1pt">
+              <v:shape id="Oval Callout 3" o:spid="_x0000_s1026" type="#_x0000_t63" style="position:absolute;margin-left:192.95pt;margin-top:25.9pt;width:142.2pt;height:57.35pt;z-index:251659264;visibility:visible;mso-wrap-style:square;mso-width-percent:0;mso-height-percent:0;mso-wrap-distance-left:9pt;mso-wrap-distance-top:0;mso-wrap-distance-right:9pt;mso-wrap-distance-bottom:0;mso-position-horizontal:absolute;mso-position-horizontal-relative:text;mso-position-vertical:absolute;mso-position-vertical-relative:text;mso-width-percent:0;mso-height-percent:0;mso-width-relative:margin;mso-height-relative:margin;v-text-anchor:middle" o:gfxdata="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" adj="-6972,17589" fillcolor="#5b9bd5 [3204]" strokecolor="#1f4d78 [1604]" strokeweight="1pt">
                 <v:textbox>
                   <w:txbxContent>
                     <w:p>
@@ -1137,6 +961,103 @@
         <w:rPr>
           <w:rFonts w:ascii="Segoe UI" w:eastAsia="Times New Roman" w:hAnsi="Segoe UI" w:cs="Segoe UI"/>
           <w:b/>
+          <w:color w:val="55595C"/>
+          <w:spacing w:val="15"/>
+          <w:sz w:val="21"/>
+          <w:szCs w:val="21"/>
+          <w:lang w:eastAsia="en-IE"/>
+        </w:rPr>
+        <w:t>Traffic intensity I = La/R</w:t>
+      </w:r>
+      <w:r>
+        <w:rPr>
+          <w:rFonts w:ascii="Segoe UI" w:eastAsia="Times New Roman" w:hAnsi="Segoe UI" w:cs="Segoe UI"/>
+          <w:color w:val="55595C"/>
+          <w:spacing w:val="15"/>
+          <w:sz w:val="21"/>
+          <w:szCs w:val="21"/>
+          <w:lang w:eastAsia="en-IE"/>
+        </w:rPr>
+        <w:t xml:space="preserve">, and the queuing delay is calculated as </w:t>
+      </w:r>
+      <w:r>
+        <w:rPr>
+          <w:rFonts w:ascii="Segoe UI" w:eastAsia="Times New Roman" w:hAnsi="Segoe UI" w:cs="Segoe UI"/>
+          <w:b/>
+          <w:color w:val="55595C"/>
+          <w:spacing w:val="15"/>
+          <w:sz w:val="21"/>
+          <w:szCs w:val="21"/>
+          <w:lang w:eastAsia="en-IE"/>
+        </w:rPr>
+        <w:t>I(L/R)(1 - I) for I &lt; 1.</w:t>
+      </w:r>
+      <w:r>
+        <w:rPr>
+          <w:rFonts w:ascii="Segoe UI" w:eastAsia="Times New Roman" w:hAnsi="Segoe UI" w:cs="Segoe UI"/>
+          <w:b/>
+          <w:color w:val="55595C"/>
+          <w:spacing w:val="15"/>
+          <w:sz w:val="21"/>
+          <w:szCs w:val="21"/>
+          <w:lang w:eastAsia="en-IE"/>
+        </w:rPr>
+        <w:t xml:space="preserve"> </w:t>
+      </w:r>
+    </w:p>
+    <w:p>
+      <w:pPr>
+        <w:spacing w:after="0" w:line="240" w:lineRule="auto"/>
+        <w:rPr>
+          <w:rFonts w:ascii="Times New Roman" w:eastAsia="Times New Roman" w:hAnsi="Times New Roman" w:cs="Times New Roman"/>
+          <w:sz w:val="24"/>
+          <w:szCs w:val="24"/>
+          <w:lang w:eastAsia="en-IE"/>
+        </w:rPr>
+      </w:pPr>
+      <w:r>
+        <w:rPr>
+          <w:rFonts w:ascii="Times New Roman" w:eastAsia="Times New Roman" w:hAnsi="Times New Roman" w:cs="Times New Roman"/>
+          <w:sz w:val="24"/>
+          <w:szCs w:val="24"/>
+          <w:lang w:eastAsia="en-IE"/>
+        </w:rPr>
+        <w:pict w14:anchorId="62C4F84C">
+          <v:rect id="_x0000_i1027" style="width:0;height:0" o:hrstd="t" o:hrnoshade="t" o:hr="t" fillcolor="#55595c" stroked="f"/>
+        </w:pict>
+      </w:r>
+    </w:p>
+    <w:p>
+      <w:pPr>
+        <w:shd w:val="clear" w:color="auto" w:fill="D2EBF5"/>
+        <w:spacing w:after="0" w:line="240" w:lineRule="auto"/>
+        <w:rPr>
+          <w:rFonts w:ascii="Segoe UI" w:eastAsia="Times New Roman" w:hAnsi="Segoe UI" w:cs="Segoe UI"/>
+          <w:b/>
+          <w:bCs/>
+          <w:caps/>
+          <w:color w:val="1A1A1A"/>
+          <w:spacing w:val="45"/>
+          <w:sz w:val="27"/>
+          <w:szCs w:val="27"/>
+          <w:lang w:eastAsia="en-IE"/>
+        </w:rPr>
+      </w:pPr>
+      <w:r>
+        <w:rPr>
+          <w:rFonts w:ascii="Segoe UI" w:eastAsia="Times New Roman" w:hAnsi="Segoe UI" w:cs="Segoe UI"/>
+          <w:color w:val="10516C"/>
+          <w:spacing w:val="15"/>
+          <w:sz w:val="21"/>
+          <w:szCs w:val="21"/>
+          <w:lang w:eastAsia="en-IE"/>
+        </w:rPr>
+        <w:br/>
+      </w:r>
+      <w:r>
+        <w:rPr>
+          <w:rFonts w:ascii="Segoe UI" w:eastAsia="Times New Roman" w:hAnsi="Segoe UI" w:cs="Segoe UI"/>
+          <w:b/>
           <w:bCs/>
           <w:caps/>
           <w:color w:val="1A1A1A"/>
@@ -1166,9 +1087,11 @@
     <w:p>
       <w:pPr>
         <w:shd w:val="clear" w:color="auto" w:fill="D2EBF5"/>
-        <w:spacing w:after="0" w:line="240" w:lineRule="auto"/>
-        <w:rPr>
-          <w:rFonts w:ascii="Segoe UI" w:eastAsia="Times New Roman" w:hAnsi="Segoe UI" w:cs="Segoe UI"/>
+        <w:spacing w:after="100" w:afterAutospacing="1" w:line="240" w:lineRule="auto"/>
+        <w:rPr>
+          <w:rFonts w:ascii="Segoe UI" w:eastAsia="Times New Roman" w:hAnsi="Segoe UI" w:cs="Segoe UI"/>
+          <w:b/>
+          <w:bCs/>
           <w:color w:val="10516C"/>
           <w:spacing w:val="15"/>
           <w:sz w:val="21"/>
@@ -1185,343 +1108,620 @@
           <w:szCs w:val="21"/>
           <w:lang w:eastAsia="en-IE"/>
         </w:rPr>
-        <w:br/>
+        <w:t>1. In practice, does the queuing delay tend to vary a lot? Answer with Yes or No</w:t>
+      </w:r>
+      <w:r>
+        <w:rPr>
+          <w:rFonts w:ascii="Segoe UI" w:eastAsia="Times New Roman" w:hAnsi="Segoe UI" w:cs="Segoe UI"/>
+          <w:color w:val="10516C"/>
+          <w:spacing w:val="15"/>
+          <w:sz w:val="21"/>
+          <w:szCs w:val="21"/>
+          <w:lang w:eastAsia="en-IE"/>
+        </w:rPr>
+        <w:br/>
+      </w:r>
+      <w:r>
+        <w:rPr>
+          <w:rFonts w:ascii="Segoe UI" w:eastAsia="Times New Roman" w:hAnsi="Segoe UI" w:cs="Segoe UI"/>
+          <w:b/>
+          <w:bCs/>
+          <w:color w:val="10516C"/>
+          <w:spacing w:val="15"/>
+          <w:sz w:val="21"/>
+          <w:szCs w:val="21"/>
+          <w:lang w:eastAsia="en-IE"/>
+        </w:rPr>
+        <w:t>Yes, it can vary significantly. We use queue delay formulas to provide rough estimate. In real-life scenario it is much more complicated</w:t>
+      </w:r>
+      <w:r>
+        <w:rPr>
+          <w:rFonts w:ascii="Segoe UI" w:eastAsia="Times New Roman" w:hAnsi="Segoe UI" w:cs="Segoe UI"/>
+          <w:color w:val="10516C"/>
+          <w:spacing w:val="15"/>
+          <w:sz w:val="21"/>
+          <w:szCs w:val="21"/>
+          <w:lang w:eastAsia="en-IE"/>
+        </w:rPr>
+        <w:t>.</w:t>
+      </w:r>
+      <w:r>
+        <w:rPr>
+          <w:rFonts w:ascii="Segoe UI" w:eastAsia="Times New Roman" w:hAnsi="Segoe UI" w:cs="Segoe UI"/>
+          <w:color w:val="10516C"/>
+          <w:spacing w:val="15"/>
+          <w:sz w:val="21"/>
+          <w:szCs w:val="21"/>
+          <w:lang w:eastAsia="en-IE"/>
+        </w:rPr>
+        <w:br/>
+      </w:r>
+      <w:r>
+        <w:rPr>
+          <w:rFonts w:ascii="Segoe UI" w:eastAsia="Times New Roman" w:hAnsi="Segoe UI" w:cs="Segoe UI"/>
+          <w:color w:val="10516C"/>
+          <w:spacing w:val="15"/>
+          <w:sz w:val="21"/>
+          <w:szCs w:val="21"/>
+          <w:lang w:eastAsia="en-IE"/>
+        </w:rPr>
+        <w:br/>
+        <w:t>2. Assuming that a = 20, what is the queuing delay? Give your answer in milliseconds (ms)</w:t>
+      </w:r>
+      <w:r>
+        <w:rPr>
+          <w:rFonts w:ascii="Segoe UI" w:eastAsia="Times New Roman" w:hAnsi="Segoe UI" w:cs="Segoe UI"/>
+          <w:color w:val="10516C"/>
+          <w:spacing w:val="15"/>
+          <w:sz w:val="21"/>
+          <w:szCs w:val="21"/>
+          <w:lang w:eastAsia="en-IE"/>
+        </w:rPr>
+        <w:br/>
+      </w:r>
+      <w:proofErr w:type="spellStart"/>
+      <w:r>
+        <w:rPr>
+          <w:rFonts w:ascii="Segoe UI" w:eastAsia="Times New Roman" w:hAnsi="Segoe UI" w:cs="Segoe UI"/>
+          <w:b/>
+          <w:bCs/>
+          <w:color w:val="10516C"/>
+          <w:spacing w:val="15"/>
+          <w:sz w:val="21"/>
+          <w:szCs w:val="21"/>
+          <w:lang w:eastAsia="en-IE"/>
+        </w:rPr>
+        <w:t>Qd</w:t>
+      </w:r>
+      <w:proofErr w:type="spellEnd"/>
+      <w:r>
+        <w:rPr>
+          <w:rFonts w:ascii="Segoe UI" w:eastAsia="Times New Roman" w:hAnsi="Segoe UI" w:cs="Segoe UI"/>
+          <w:b/>
+          <w:bCs/>
+          <w:color w:val="10516C"/>
+          <w:spacing w:val="15"/>
+          <w:sz w:val="21"/>
+          <w:szCs w:val="21"/>
+          <w:lang w:eastAsia="en-IE"/>
+        </w:rPr>
+        <w:t xml:space="preserve"> = I(L/R)</w:t>
+      </w:r>
+      <w:r>
+        <w:rPr>
+          <w:rFonts w:ascii="Segoe UI" w:eastAsia="Times New Roman" w:hAnsi="Segoe UI" w:cs="Segoe UI"/>
+          <w:b/>
+          <w:bCs/>
+          <w:color w:val="10516C"/>
+          <w:spacing w:val="15"/>
+          <w:sz w:val="21"/>
+          <w:szCs w:val="21"/>
+          <w:lang w:eastAsia="en-IE"/>
+        </w:rPr>
+        <w:t>/</w:t>
+      </w:r>
+      <w:r>
+        <w:rPr>
+          <w:rFonts w:ascii="Segoe UI" w:eastAsia="Times New Roman" w:hAnsi="Segoe UI" w:cs="Segoe UI"/>
+          <w:b/>
+          <w:bCs/>
+          <w:color w:val="10516C"/>
+          <w:spacing w:val="15"/>
+          <w:sz w:val="21"/>
+          <w:szCs w:val="21"/>
+          <w:lang w:eastAsia="en-IE"/>
+        </w:rPr>
+        <w:t>(1-I)*1000 = 0.0564*(3100/1100000</w:t>
+      </w:r>
+      <w:r>
+        <w:rPr>
+          <w:rFonts w:ascii="Segoe UI" w:eastAsia="Times New Roman" w:hAnsi="Segoe UI" w:cs="Segoe UI"/>
+          <w:b/>
+          <w:bCs/>
+          <w:color w:val="10516C"/>
+          <w:spacing w:val="15"/>
+          <w:sz w:val="21"/>
+          <w:szCs w:val="21"/>
+          <w:lang w:eastAsia="en-IE"/>
+        </w:rPr>
+        <w:t>)</w:t>
+      </w:r>
+      <w:r>
+        <w:rPr>
+          <w:rFonts w:ascii="Segoe UI" w:eastAsia="Times New Roman" w:hAnsi="Segoe UI" w:cs="Segoe UI"/>
+          <w:b/>
+          <w:bCs/>
+          <w:color w:val="10516C"/>
+          <w:spacing w:val="15"/>
+          <w:sz w:val="21"/>
+          <w:szCs w:val="21"/>
+          <w:lang w:eastAsia="en-IE"/>
+        </w:rPr>
+        <w:t>/</w:t>
+      </w:r>
+      <w:r>
+        <w:rPr>
+          <w:rFonts w:ascii="Segoe UI" w:eastAsia="Times New Roman" w:hAnsi="Segoe UI" w:cs="Segoe UI"/>
+          <w:b/>
+          <w:bCs/>
+          <w:color w:val="10516C"/>
+          <w:spacing w:val="15"/>
+          <w:sz w:val="21"/>
+          <w:szCs w:val="21"/>
+          <w:lang w:eastAsia="en-IE"/>
+        </w:rPr>
+        <w:t xml:space="preserve">(1-0.0564)*1000 = </w:t>
+      </w:r>
+      <w:r>
+        <w:rPr>
+          <w:rFonts w:ascii="Segoe UI" w:eastAsia="Times New Roman" w:hAnsi="Segoe UI" w:cs="Segoe UI"/>
+          <w:b/>
+          <w:bCs/>
+          <w:color w:val="10516C"/>
+          <w:spacing w:val="15"/>
+          <w:sz w:val="21"/>
+          <w:szCs w:val="21"/>
+          <w:lang w:eastAsia="en-IE"/>
+        </w:rPr>
+        <w:t>0.17</w:t>
+      </w:r>
+      <w:r>
+        <w:rPr>
+          <w:rFonts w:ascii="Segoe UI" w:eastAsia="Times New Roman" w:hAnsi="Segoe UI" w:cs="Segoe UI"/>
+          <w:b/>
+          <w:bCs/>
+          <w:color w:val="10516C"/>
+          <w:spacing w:val="15"/>
+          <w:sz w:val="21"/>
+          <w:szCs w:val="21"/>
+          <w:lang w:eastAsia="en-IE"/>
+        </w:rPr>
+        <w:t xml:space="preserve"> ms</w:t>
+      </w:r>
+      <w:r>
+        <w:rPr>
+          <w:rFonts w:ascii="Segoe UI" w:eastAsia="Times New Roman" w:hAnsi="Segoe UI" w:cs="Segoe UI"/>
+          <w:b/>
+          <w:bCs/>
+          <w:color w:val="10516C"/>
+          <w:spacing w:val="15"/>
+          <w:sz w:val="21"/>
+          <w:szCs w:val="21"/>
+          <w:lang w:eastAsia="en-IE"/>
+        </w:rPr>
+        <w:br/>
+      </w:r>
+      <w:r>
+        <w:rPr>
+          <w:rFonts w:ascii="Segoe UI" w:eastAsia="Times New Roman" w:hAnsi="Segoe UI" w:cs="Segoe UI"/>
+          <w:color w:val="10516C"/>
+          <w:spacing w:val="15"/>
+          <w:sz w:val="21"/>
+          <w:szCs w:val="21"/>
+          <w:lang w:eastAsia="en-IE"/>
+        </w:rPr>
+        <w:br/>
+        <w:t>3. Assuming that a = 69, what is the queuing delay? Give your answer in milliseconds (ms)</w:t>
+      </w:r>
+      <w:r>
+        <w:rPr>
+          <w:rFonts w:ascii="Segoe UI" w:eastAsia="Times New Roman" w:hAnsi="Segoe UI" w:cs="Segoe UI"/>
+          <w:color w:val="10516C"/>
+          <w:spacing w:val="15"/>
+          <w:sz w:val="21"/>
+          <w:szCs w:val="21"/>
+          <w:lang w:eastAsia="en-IE"/>
+        </w:rPr>
+        <w:br/>
+      </w:r>
+      <w:r>
+        <w:rPr>
+          <w:rFonts w:ascii="Segoe UI" w:eastAsia="Times New Roman" w:hAnsi="Segoe UI" w:cs="Segoe UI"/>
+          <w:b/>
+          <w:bCs/>
+          <w:color w:val="10516C"/>
+          <w:spacing w:val="15"/>
+          <w:sz w:val="21"/>
+          <w:szCs w:val="21"/>
+          <w:lang w:eastAsia="en-IE"/>
+        </w:rPr>
+        <w:t xml:space="preserve">La = 69 packets * 3100 bits = </w:t>
+      </w:r>
+      <w:r>
+        <w:rPr>
+          <w:rFonts w:ascii="Segoe UI" w:eastAsia="Times New Roman" w:hAnsi="Segoe UI" w:cs="Segoe UI"/>
+          <w:b/>
+          <w:bCs/>
+          <w:color w:val="10516C"/>
+          <w:spacing w:val="15"/>
+          <w:sz w:val="21"/>
+          <w:szCs w:val="21"/>
+          <w:lang w:eastAsia="en-IE"/>
+        </w:rPr>
+        <w:t>213900</w:t>
+      </w:r>
+      <w:r>
+        <w:rPr>
+          <w:rFonts w:ascii="Segoe UI" w:eastAsia="Times New Roman" w:hAnsi="Segoe UI" w:cs="Segoe UI"/>
+          <w:b/>
+          <w:bCs/>
+          <w:color w:val="10516C"/>
+          <w:spacing w:val="15"/>
+          <w:sz w:val="21"/>
+          <w:szCs w:val="21"/>
+          <w:lang w:eastAsia="en-IE"/>
+        </w:rPr>
+        <w:br/>
+        <w:t xml:space="preserve">I = 213900/1100000 = </w:t>
+      </w:r>
+      <w:r>
+        <w:rPr>
+          <w:rFonts w:ascii="Segoe UI" w:eastAsia="Times New Roman" w:hAnsi="Segoe UI" w:cs="Segoe UI"/>
+          <w:b/>
+          <w:bCs/>
+          <w:color w:val="10516C"/>
+          <w:spacing w:val="15"/>
+          <w:sz w:val="21"/>
+          <w:szCs w:val="21"/>
+          <w:lang w:eastAsia="en-IE"/>
+        </w:rPr>
+        <w:t>0.1945</w:t>
+      </w:r>
+      <w:r>
+        <w:rPr>
+          <w:rFonts w:ascii="Segoe UI" w:eastAsia="Times New Roman" w:hAnsi="Segoe UI" w:cs="Segoe UI"/>
+          <w:b/>
+          <w:bCs/>
+          <w:color w:val="10516C"/>
+          <w:spacing w:val="15"/>
+          <w:sz w:val="21"/>
+          <w:szCs w:val="21"/>
+          <w:lang w:eastAsia="en-IE"/>
+        </w:rPr>
+        <w:br/>
+        <w:t xml:space="preserve">L/R = 3100 bits / 1100000 bps </w:t>
+      </w:r>
+      <w:r>
+        <w:rPr>
+          <w:rFonts w:ascii="Segoe UI" w:eastAsia="Times New Roman" w:hAnsi="Segoe UI" w:cs="Segoe UI"/>
+          <w:b/>
+          <w:bCs/>
+          <w:color w:val="10516C"/>
+          <w:spacing w:val="15"/>
+          <w:sz w:val="21"/>
+          <w:szCs w:val="21"/>
+          <w:lang w:eastAsia="en-IE"/>
+        </w:rPr>
+        <w:t>=</w:t>
+      </w:r>
+      <w:r>
+        <w:rPr>
+          <w:rFonts w:ascii="Segoe UI" w:eastAsia="Times New Roman" w:hAnsi="Segoe UI" w:cs="Segoe UI"/>
+          <w:b/>
+          <w:bCs/>
+          <w:color w:val="10516C"/>
+          <w:spacing w:val="15"/>
+          <w:sz w:val="21"/>
+          <w:szCs w:val="21"/>
+          <w:lang w:eastAsia="en-IE"/>
+        </w:rPr>
+        <w:t xml:space="preserve"> 0.002818</w:t>
+      </w:r>
+      <w:r>
+        <w:rPr>
+          <w:rFonts w:ascii="Segoe UI" w:eastAsia="Times New Roman" w:hAnsi="Segoe UI" w:cs="Segoe UI"/>
+          <w:b/>
+          <w:bCs/>
+          <w:color w:val="10516C"/>
+          <w:spacing w:val="15"/>
+          <w:sz w:val="21"/>
+          <w:szCs w:val="21"/>
+          <w:lang w:eastAsia="en-IE"/>
+        </w:rPr>
+        <w:t xml:space="preserve"> </w:t>
+      </w:r>
+      <w:r>
+        <w:rPr>
+          <w:rFonts w:ascii="Segoe UI" w:eastAsia="Times New Roman" w:hAnsi="Segoe UI" w:cs="Segoe UI"/>
+          <w:b/>
+          <w:bCs/>
+          <w:color w:val="10516C"/>
+          <w:spacing w:val="15"/>
+          <w:sz w:val="21"/>
+          <w:szCs w:val="21"/>
+          <w:lang w:eastAsia="en-IE"/>
+        </w:rPr>
+        <w:t>sec</w:t>
+      </w:r>
+      <w:r>
+        <w:rPr>
+          <w:rFonts w:ascii="Segoe UI" w:eastAsia="Times New Roman" w:hAnsi="Segoe UI" w:cs="Segoe UI"/>
+          <w:b/>
+          <w:bCs/>
+          <w:color w:val="10516C"/>
+          <w:spacing w:val="15"/>
+          <w:sz w:val="21"/>
+          <w:szCs w:val="21"/>
+          <w:lang w:eastAsia="en-IE"/>
+        </w:rPr>
+        <w:t xml:space="preserve"> * 1000 = 2.818 ms</w:t>
+      </w:r>
+      <w:r>
+        <w:rPr>
+          <w:rFonts w:ascii="Segoe UI" w:eastAsia="Times New Roman" w:hAnsi="Segoe UI" w:cs="Segoe UI"/>
+          <w:color w:val="10516C"/>
+          <w:spacing w:val="15"/>
+          <w:sz w:val="21"/>
+          <w:szCs w:val="21"/>
+          <w:lang w:eastAsia="en-IE"/>
+        </w:rPr>
+        <w:br/>
+      </w:r>
+      <w:proofErr w:type="spellStart"/>
+      <w:r>
+        <w:rPr>
+          <w:rFonts w:ascii="Segoe UI" w:eastAsia="Times New Roman" w:hAnsi="Segoe UI" w:cs="Segoe UI"/>
+          <w:b/>
+          <w:bCs/>
+          <w:color w:val="10516C"/>
+          <w:spacing w:val="15"/>
+          <w:sz w:val="21"/>
+          <w:szCs w:val="21"/>
+          <w:lang w:eastAsia="en-IE"/>
+        </w:rPr>
+        <w:t>Qd</w:t>
+      </w:r>
+      <w:proofErr w:type="spellEnd"/>
+      <w:r>
+        <w:rPr>
+          <w:rFonts w:ascii="Segoe UI" w:eastAsia="Times New Roman" w:hAnsi="Segoe UI" w:cs="Segoe UI"/>
+          <w:b/>
+          <w:bCs/>
+          <w:color w:val="10516C"/>
+          <w:spacing w:val="15"/>
+          <w:sz w:val="21"/>
+          <w:szCs w:val="21"/>
+          <w:lang w:eastAsia="en-IE"/>
+        </w:rPr>
+        <w:t xml:space="preserve"> = I * L/R / 1 – I</w:t>
+      </w:r>
+      <w:r>
+        <w:rPr>
+          <w:rFonts w:ascii="Segoe UI" w:eastAsia="Times New Roman" w:hAnsi="Segoe UI" w:cs="Segoe UI"/>
+          <w:b/>
+          <w:bCs/>
+          <w:color w:val="10516C"/>
+          <w:spacing w:val="15"/>
+          <w:sz w:val="21"/>
+          <w:szCs w:val="21"/>
+          <w:lang w:eastAsia="en-IE"/>
+        </w:rPr>
+        <w:br/>
+        <w:t xml:space="preserve">Qd = </w:t>
+      </w:r>
+      <w:r>
+        <w:rPr>
+          <w:rFonts w:ascii="Segoe UI" w:eastAsia="Times New Roman" w:hAnsi="Segoe UI" w:cs="Segoe UI"/>
+          <w:b/>
+          <w:bCs/>
+          <w:color w:val="10516C"/>
+          <w:spacing w:val="15"/>
+          <w:sz w:val="21"/>
+          <w:szCs w:val="21"/>
+          <w:lang w:eastAsia="en-IE"/>
+        </w:rPr>
+        <w:t>(</w:t>
+      </w:r>
+      <w:r>
+        <w:rPr>
+          <w:rFonts w:ascii="Segoe UI" w:eastAsia="Times New Roman" w:hAnsi="Segoe UI" w:cs="Segoe UI"/>
+          <w:b/>
+          <w:bCs/>
+          <w:color w:val="10516C"/>
+          <w:spacing w:val="15"/>
+          <w:sz w:val="21"/>
+          <w:szCs w:val="21"/>
+          <w:lang w:eastAsia="en-IE"/>
+        </w:rPr>
+        <w:t xml:space="preserve">0.1945 </w:t>
+      </w:r>
+      <w:r>
+        <w:rPr>
+          <w:rFonts w:ascii="Segoe UI" w:eastAsia="Times New Roman" w:hAnsi="Segoe UI" w:cs="Segoe UI"/>
+          <w:b/>
+          <w:bCs/>
+          <w:color w:val="10516C"/>
+          <w:spacing w:val="15"/>
+          <w:sz w:val="21"/>
+          <w:szCs w:val="21"/>
+          <w:lang w:eastAsia="en-IE"/>
+        </w:rPr>
+        <w:t xml:space="preserve">* </w:t>
+      </w:r>
+      <w:r>
+        <w:rPr>
+          <w:rFonts w:ascii="Segoe UI" w:eastAsia="Times New Roman" w:hAnsi="Segoe UI" w:cs="Segoe UI"/>
+          <w:b/>
+          <w:bCs/>
+          <w:color w:val="10516C"/>
+          <w:spacing w:val="15"/>
+          <w:sz w:val="21"/>
+          <w:szCs w:val="21"/>
+          <w:lang w:eastAsia="en-IE"/>
+        </w:rPr>
+        <w:t>2.818</w:t>
+      </w:r>
+      <w:r>
+        <w:rPr>
+          <w:rFonts w:ascii="Segoe UI" w:eastAsia="Times New Roman" w:hAnsi="Segoe UI" w:cs="Segoe UI"/>
+          <w:b/>
+          <w:bCs/>
+          <w:color w:val="10516C"/>
+          <w:spacing w:val="15"/>
+          <w:sz w:val="21"/>
+          <w:szCs w:val="21"/>
+          <w:lang w:eastAsia="en-IE"/>
+        </w:rPr>
+        <w:t xml:space="preserve">) / (1-0.1945) </w:t>
+      </w:r>
+      <w:r>
+        <w:rPr>
+          <w:rFonts w:ascii="Segoe UI" w:eastAsia="Times New Roman" w:hAnsi="Segoe UI" w:cs="Segoe UI"/>
+          <w:b/>
+          <w:bCs/>
+          <w:color w:val="10516C"/>
+          <w:spacing w:val="15"/>
+          <w:sz w:val="21"/>
+          <w:szCs w:val="21"/>
+          <w:lang w:eastAsia="en-IE"/>
+        </w:rPr>
+        <w:br/>
+      </w:r>
+      <w:proofErr w:type="spellStart"/>
+      <w:r>
+        <w:rPr>
+          <w:rFonts w:ascii="Segoe UI" w:eastAsia="Times New Roman" w:hAnsi="Segoe UI" w:cs="Segoe UI"/>
+          <w:b/>
+          <w:bCs/>
+          <w:color w:val="10516C"/>
+          <w:spacing w:val="15"/>
+          <w:sz w:val="21"/>
+          <w:szCs w:val="21"/>
+          <w:lang w:eastAsia="en-IE"/>
+        </w:rPr>
+        <w:t>Qd</w:t>
+      </w:r>
+      <w:proofErr w:type="spellEnd"/>
+      <w:r>
+        <w:rPr>
+          <w:rFonts w:ascii="Segoe UI" w:eastAsia="Times New Roman" w:hAnsi="Segoe UI" w:cs="Segoe UI"/>
+          <w:b/>
+          <w:bCs/>
+          <w:color w:val="10516C"/>
+          <w:spacing w:val="15"/>
+          <w:sz w:val="21"/>
+          <w:szCs w:val="21"/>
+          <w:lang w:eastAsia="en-IE"/>
+        </w:rPr>
+        <w:t xml:space="preserve"> = </w:t>
+      </w:r>
+      <w:r>
+        <w:rPr>
+          <w:rFonts w:ascii="Segoe UI" w:eastAsia="Times New Roman" w:hAnsi="Segoe UI" w:cs="Segoe UI"/>
+          <w:b/>
+          <w:bCs/>
+          <w:color w:val="10516C"/>
+          <w:spacing w:val="15"/>
+          <w:sz w:val="21"/>
+          <w:szCs w:val="21"/>
+          <w:lang w:eastAsia="en-IE"/>
+        </w:rPr>
+        <w:t xml:space="preserve"> </w:t>
+      </w:r>
+      <w:r>
+        <w:rPr>
+          <w:rFonts w:ascii="Segoe UI" w:eastAsia="Times New Roman" w:hAnsi="Segoe UI" w:cs="Segoe UI"/>
+          <w:b/>
+          <w:bCs/>
+          <w:color w:val="10516C"/>
+          <w:spacing w:val="15"/>
+          <w:sz w:val="21"/>
+          <w:szCs w:val="21"/>
+          <w:lang w:eastAsia="en-IE"/>
+        </w:rPr>
+        <w:t xml:space="preserve">0.548101 </w:t>
+      </w:r>
+      <w:r>
+        <w:rPr>
+          <w:rFonts w:ascii="Segoe UI" w:eastAsia="Times New Roman" w:hAnsi="Segoe UI" w:cs="Segoe UI"/>
+          <w:b/>
+          <w:bCs/>
+          <w:color w:val="10516C"/>
+          <w:spacing w:val="15"/>
+          <w:sz w:val="21"/>
+          <w:szCs w:val="21"/>
+          <w:lang w:eastAsia="en-IE"/>
+        </w:rPr>
+        <w:t xml:space="preserve">/ 0.8055 = </w:t>
+      </w:r>
+      <w:r>
+        <w:rPr>
+          <w:rFonts w:ascii="Segoe UI" w:eastAsia="Times New Roman" w:hAnsi="Segoe UI" w:cs="Segoe UI"/>
+          <w:b/>
+          <w:bCs/>
+          <w:color w:val="10516C"/>
+          <w:spacing w:val="15"/>
+          <w:sz w:val="21"/>
+          <w:szCs w:val="21"/>
+          <w:lang w:eastAsia="en-IE"/>
+        </w:rPr>
+        <w:t>0.6804</w:t>
+      </w:r>
+      <w:r>
+        <w:rPr>
+          <w:rFonts w:ascii="Segoe UI" w:eastAsia="Times New Roman" w:hAnsi="Segoe UI" w:cs="Segoe UI"/>
+          <w:b/>
+          <w:bCs/>
+          <w:color w:val="10516C"/>
+          <w:spacing w:val="15"/>
+          <w:sz w:val="21"/>
+          <w:szCs w:val="21"/>
+          <w:lang w:eastAsia="en-IE"/>
+        </w:rPr>
+        <w:t xml:space="preserve"> ms</w:t>
       </w:r>
     </w:p>
     <w:p>
       <w:pPr>
-        <w:shd w:val="clear" w:color="auto" w:fill="D2EBF5"/>
-        <w:spacing w:after="100" w:afterAutospacing="1" w:line="240" w:lineRule="auto"/>
-        <w:rPr>
-          <w:rFonts w:ascii="Segoe UI" w:eastAsia="Times New Roman" w:hAnsi="Segoe UI" w:cs="Segoe UI"/>
-          <w:color w:val="10516C"/>
-          <w:spacing w:val="15"/>
-          <w:sz w:val="21"/>
-          <w:szCs w:val="21"/>
-          <w:lang w:eastAsia="en-IE"/>
+        <w:rPr>
+          <w:b/>
+          <w:u w:val="single"/>
         </w:rPr>
       </w:pPr>
       <w:r>
         <w:rPr>
-          <w:rFonts w:ascii="Segoe UI" w:eastAsia="Times New Roman" w:hAnsi="Segoe UI" w:cs="Segoe UI"/>
-          <w:color w:val="10516C"/>
-          <w:spacing w:val="15"/>
-          <w:sz w:val="21"/>
-          <w:szCs w:val="21"/>
-          <w:lang w:eastAsia="en-IE"/>
-        </w:rPr>
-        <w:t>1. In practice, does the queuing delay tend to vary a lot? Answer with Yes or No</w:t>
-      </w:r>
-      <w:r>
-        <w:rPr>
-          <w:rFonts w:ascii="Segoe UI" w:eastAsia="Times New Roman" w:hAnsi="Segoe UI" w:cs="Segoe UI"/>
-          <w:color w:val="10516C"/>
-          <w:spacing w:val="15"/>
-          <w:sz w:val="21"/>
-          <w:szCs w:val="21"/>
-          <w:lang w:eastAsia="en-IE"/>
-        </w:rPr>
-        <w:br/>
-      </w:r>
-      <w:r>
-        <w:rPr>
-          <w:rFonts w:ascii="Segoe UI" w:eastAsia="Times New Roman" w:hAnsi="Segoe UI" w:cs="Segoe UI"/>
-          <w:color w:val="10516C"/>
-          <w:spacing w:val="15"/>
-          <w:sz w:val="21"/>
-          <w:szCs w:val="21"/>
-          <w:lang w:eastAsia="en-IE"/>
-        </w:rPr>
-        <w:t>Yes, it can vary significantly. We use queue delay formulas to provide rough estimate. In real-life scenario it is much more complicated.</w:t>
-      </w:r>
-      <w:r>
-        <w:rPr>
-          <w:rFonts w:ascii="Segoe UI" w:eastAsia="Times New Roman" w:hAnsi="Segoe UI" w:cs="Segoe UI"/>
-          <w:color w:val="10516C"/>
-          <w:spacing w:val="15"/>
-          <w:sz w:val="21"/>
-          <w:szCs w:val="21"/>
-          <w:lang w:eastAsia="en-IE"/>
-        </w:rPr>
-        <w:br/>
-      </w:r>
-      <w:r>
-        <w:rPr>
-          <w:rFonts w:ascii="Segoe UI" w:eastAsia="Times New Roman" w:hAnsi="Segoe UI" w:cs="Segoe UI"/>
-          <w:color w:val="10516C"/>
-          <w:spacing w:val="15"/>
-          <w:sz w:val="21"/>
-          <w:szCs w:val="21"/>
-          <w:lang w:eastAsia="en-IE"/>
-        </w:rPr>
-        <w:br/>
-        <w:t xml:space="preserve">2. </w:t>
-      </w:r>
-      <w:proofErr w:type="gramStart"/>
-      <w:r>
-        <w:rPr>
-          <w:rFonts w:ascii="Segoe UI" w:eastAsia="Times New Roman" w:hAnsi="Segoe UI" w:cs="Segoe UI"/>
-          <w:color w:val="10516C"/>
-          <w:spacing w:val="15"/>
-          <w:sz w:val="21"/>
-          <w:szCs w:val="21"/>
-          <w:lang w:eastAsia="en-IE"/>
-        </w:rPr>
-        <w:t>Assuming that</w:t>
-      </w:r>
-      <w:proofErr w:type="gramEnd"/>
-      <w:r>
-        <w:rPr>
-          <w:rFonts w:ascii="Segoe UI" w:eastAsia="Times New Roman" w:hAnsi="Segoe UI" w:cs="Segoe UI"/>
-          <w:color w:val="10516C"/>
-          <w:spacing w:val="15"/>
-          <w:sz w:val="21"/>
-          <w:szCs w:val="21"/>
-          <w:lang w:eastAsia="en-IE"/>
-        </w:rPr>
-        <w:t xml:space="preserve"> a = 20, what is the queuing delay? Give your answer in milliseconds (</w:t>
-      </w:r>
-      <w:proofErr w:type="spellStart"/>
-      <w:r>
-        <w:rPr>
-          <w:rFonts w:ascii="Segoe UI" w:eastAsia="Times New Roman" w:hAnsi="Segoe UI" w:cs="Segoe UI"/>
-          <w:color w:val="10516C"/>
-          <w:spacing w:val="15"/>
-          <w:sz w:val="21"/>
-          <w:szCs w:val="21"/>
-          <w:lang w:eastAsia="en-IE"/>
-        </w:rPr>
-        <w:t>ms</w:t>
-      </w:r>
-      <w:proofErr w:type="spellEnd"/>
-      <w:r>
-        <w:rPr>
-          <w:rFonts w:ascii="Segoe UI" w:eastAsia="Times New Roman" w:hAnsi="Segoe UI" w:cs="Segoe UI"/>
-          <w:color w:val="10516C"/>
-          <w:spacing w:val="15"/>
-          <w:sz w:val="21"/>
-          <w:szCs w:val="21"/>
-          <w:lang w:eastAsia="en-IE"/>
-        </w:rPr>
-        <w:t>)</w:t>
-      </w:r>
-      <w:r>
-        <w:rPr>
-          <w:rFonts w:ascii="Segoe UI" w:eastAsia="Times New Roman" w:hAnsi="Segoe UI" w:cs="Segoe UI"/>
-          <w:color w:val="10516C"/>
-          <w:spacing w:val="15"/>
-          <w:sz w:val="21"/>
-          <w:szCs w:val="21"/>
-          <w:lang w:eastAsia="en-IE"/>
-        </w:rPr>
-        <w:br/>
-      </w:r>
-      <w:r>
-        <w:rPr>
-          <w:rFonts w:ascii="Segoe UI" w:eastAsia="Times New Roman" w:hAnsi="Segoe UI" w:cs="Segoe UI"/>
-          <w:color w:val="10516C"/>
-          <w:spacing w:val="15"/>
-          <w:sz w:val="21"/>
-          <w:szCs w:val="21"/>
-          <w:lang w:eastAsia="en-IE"/>
-        </w:rPr>
-        <w:t xml:space="preserve">D = I(L/R)(1-I)*1000 = 0.0564*(3100/1100000(*(1-0.0564)*1000 = 0.15 </w:t>
-      </w:r>
-      <w:proofErr w:type="spellStart"/>
-      <w:r>
-        <w:rPr>
-          <w:rFonts w:ascii="Segoe UI" w:eastAsia="Times New Roman" w:hAnsi="Segoe UI" w:cs="Segoe UI"/>
-          <w:color w:val="10516C"/>
-          <w:spacing w:val="15"/>
-          <w:sz w:val="21"/>
-          <w:szCs w:val="21"/>
-          <w:lang w:eastAsia="en-IE"/>
-        </w:rPr>
-        <w:t>ms</w:t>
-      </w:r>
-      <w:proofErr w:type="spellEnd"/>
-      <w:r>
-        <w:rPr>
-          <w:rFonts w:ascii="Segoe UI" w:eastAsia="Times New Roman" w:hAnsi="Segoe UI" w:cs="Segoe UI"/>
-          <w:color w:val="10516C"/>
-          <w:spacing w:val="15"/>
-          <w:sz w:val="21"/>
-          <w:szCs w:val="21"/>
-          <w:lang w:eastAsia="en-IE"/>
-        </w:rPr>
-        <w:br/>
-      </w:r>
-      <w:r>
-        <w:rPr>
-          <w:rFonts w:ascii="Segoe UI" w:eastAsia="Times New Roman" w:hAnsi="Segoe UI" w:cs="Segoe UI"/>
-          <w:color w:val="10516C"/>
-          <w:spacing w:val="15"/>
-          <w:sz w:val="21"/>
-          <w:szCs w:val="21"/>
-          <w:lang w:eastAsia="en-IE"/>
-        </w:rPr>
-        <w:br/>
-        <w:t>3. Assuming that a = 69, what is the queuing delay? Give your answer in milliseconds (</w:t>
-      </w:r>
-      <w:proofErr w:type="spellStart"/>
-      <w:r>
-        <w:rPr>
-          <w:rFonts w:ascii="Segoe UI" w:eastAsia="Times New Roman" w:hAnsi="Segoe UI" w:cs="Segoe UI"/>
-          <w:color w:val="10516C"/>
-          <w:spacing w:val="15"/>
-          <w:sz w:val="21"/>
-          <w:szCs w:val="21"/>
-          <w:lang w:eastAsia="en-IE"/>
-        </w:rPr>
-        <w:t>ms</w:t>
-      </w:r>
-      <w:proofErr w:type="spellEnd"/>
-      <w:r>
-        <w:rPr>
-          <w:rFonts w:ascii="Segoe UI" w:eastAsia="Times New Roman" w:hAnsi="Segoe UI" w:cs="Segoe UI"/>
-          <w:color w:val="10516C"/>
-          <w:spacing w:val="15"/>
-          <w:sz w:val="21"/>
-          <w:szCs w:val="21"/>
-          <w:lang w:eastAsia="en-IE"/>
-        </w:rPr>
-        <w:t>)</w:t>
-      </w:r>
-      <w:r>
-        <w:rPr>
-          <w:rFonts w:ascii="Segoe UI" w:eastAsia="Times New Roman" w:hAnsi="Segoe UI" w:cs="Segoe UI"/>
-          <w:color w:val="10516C"/>
-          <w:spacing w:val="15"/>
-          <w:sz w:val="21"/>
-          <w:szCs w:val="21"/>
-          <w:lang w:eastAsia="en-IE"/>
-        </w:rPr>
-        <w:br/>
-        <w:t>D</w:t>
-      </w:r>
-      <w:r>
-        <w:rPr>
-          <w:rFonts w:ascii="Segoe UI" w:eastAsia="Times New Roman" w:hAnsi="Segoe UI" w:cs="Segoe UI"/>
-          <w:color w:val="10516C"/>
-          <w:spacing w:val="15"/>
-          <w:sz w:val="21"/>
-          <w:szCs w:val="21"/>
-          <w:lang w:eastAsia="en-IE"/>
-        </w:rPr>
-        <w:t xml:space="preserve"> = I(L/R)(1 - I) * 1000 = 0.1945*(3100/1100000)*(1-0.1945) * 1000 = 0.4415 </w:t>
-      </w:r>
-      <w:proofErr w:type="spellStart"/>
-      <w:r>
-        <w:rPr>
-          <w:rFonts w:ascii="Segoe UI" w:eastAsia="Times New Roman" w:hAnsi="Segoe UI" w:cs="Segoe UI"/>
-          <w:color w:val="10516C"/>
-          <w:spacing w:val="15"/>
-          <w:sz w:val="21"/>
-          <w:szCs w:val="21"/>
-          <w:lang w:eastAsia="en-IE"/>
-        </w:rPr>
-        <w:t>ms</w:t>
-      </w:r>
-      <w:proofErr w:type="spellEnd"/>
-      <w:r>
-        <w:rPr>
-          <w:rFonts w:ascii="Segoe UI" w:eastAsia="Times New Roman" w:hAnsi="Segoe UI" w:cs="Segoe UI"/>
-          <w:color w:val="10516C"/>
-          <w:spacing w:val="15"/>
-          <w:sz w:val="21"/>
-          <w:szCs w:val="21"/>
-          <w:lang w:eastAsia="en-IE"/>
-        </w:rPr>
-        <w:br/>
-      </w:r>
-      <w:r>
-        <w:rPr>
-          <w:rFonts w:ascii="Segoe UI" w:eastAsia="Times New Roman" w:hAnsi="Segoe UI" w:cs="Segoe UI"/>
-          <w:color w:val="10516C"/>
-          <w:spacing w:val="15"/>
-          <w:sz w:val="21"/>
-          <w:szCs w:val="21"/>
-          <w:lang w:eastAsia="en-IE"/>
-        </w:rPr>
-        <w:br/>
+          <w:b/>
+          <w:u w:val="single"/>
+        </w:rPr>
+        <w:br w:type="page"/>
       </w:r>
     </w:p>
     <w:p>
       <w:pPr>
-        <w:spacing w:after="0" w:line="240" w:lineRule="auto"/>
-        <w:rPr>
-          <w:rFonts w:ascii="Segoe UI" w:eastAsia="Times New Roman" w:hAnsi="Segoe UI" w:cs="Segoe UI"/>
-          <w:color w:val="55595C"/>
-          <w:spacing w:val="15"/>
-          <w:sz w:val="21"/>
-          <w:szCs w:val="21"/>
-          <w:lang w:eastAsia="en-IE"/>
+        <w:rPr>
+          <w:b/>
+          <w:u w:val="single"/>
         </w:rPr>
       </w:pPr>
       <w:r>
         <w:rPr>
-          <w:rFonts w:ascii="Segoe UI" w:eastAsia="Times New Roman" w:hAnsi="Segoe UI" w:cs="Segoe UI"/>
-          <w:color w:val="55595C"/>
-          <w:spacing w:val="15"/>
-          <w:sz w:val="21"/>
-          <w:szCs w:val="21"/>
-          <w:lang w:eastAsia="en-IE"/>
-        </w:rPr>
-        <w:pict w14:anchorId="39765992">
-          <v:rect id="_x0000_i1028" style="width:0;height:0" o:hralign="center" o:hrstd="t" o:hr="t" fillcolor="#a0a0a0" stroked="f"/>
-        </w:pict>
-      </w:r>
-      <w:r>
-        <w:rPr>
-          <w:rFonts w:ascii="Segoe UI" w:eastAsia="Times New Roman" w:hAnsi="Segoe UI" w:cs="Segoe UI"/>
-          <w:color w:val="10516C"/>
-          <w:spacing w:val="15"/>
-          <w:sz w:val="21"/>
-          <w:szCs w:val="21"/>
-          <w:lang w:eastAsia="en-IE"/>
-        </w:rPr>
-        <w:br/>
+          <w:b/>
+          <w:u w:val="single"/>
+        </w:rPr>
+        <w:lastRenderedPageBreak/>
+        <w:t>End-to-End Delay: (Transmission and Propagation Delay)</w:t>
       </w:r>
     </w:p>
-    <w:p>
-      <w:pPr>
-        <w:rPr>
-          <w:b/>
-          <w:u w:val="single"/>
-        </w:rPr>
-      </w:pPr>
-      <w:r>
-        <w:rPr>
-          <w:b/>
-          <w:u w:val="single"/>
-        </w:rPr>
-        <w:br w:type="page"/>
-      </w:r>
-    </w:p>
-    <w:p>
-      <w:pPr>
-        <w:rPr>
-          <w:b/>
-          <w:u w:val="single"/>
-        </w:rPr>
-      </w:pPr>
-    </w:p>
-    <w:p>
-      <w:pPr>
-        <w:rPr>
-          <w:b/>
-          <w:u w:val="single"/>
-        </w:rPr>
-      </w:pPr>
-      <w:r>
-        <w:rPr>
-          <w:b/>
-          <w:u w:val="single"/>
-        </w:rPr>
-        <w:t>End-to-End Delay: (Transmission and Propagation Delay)</w:t>
-      </w:r>
-    </w:p>
-    <w:p/>
     <w:p>
       <w:pPr>
         <w:spacing w:after="100" w:afterAutospacing="1" w:line="240" w:lineRule="auto"/>
@@ -1533,8 +1733,8 @@
           <w:caps/>
           <w:color w:val="1A1A1A"/>
           <w:spacing w:val="45"/>
-          <w:sz w:val="27"/>
-          <w:szCs w:val="27"/>
+          <w:sz w:val="16"/>
+          <w:szCs w:val="16"/>
           <w:lang w:eastAsia="en-IE"/>
         </w:rPr>
       </w:pPr>
@@ -1546,8 +1746,8 @@
           <w:caps/>
           <w:color w:val="1A1A1A"/>
           <w:spacing w:val="45"/>
-          <w:sz w:val="27"/>
-          <w:szCs w:val="27"/>
+          <w:sz w:val="16"/>
+          <w:szCs w:val="16"/>
           <w:lang w:eastAsia="en-IE"/>
         </w:rPr>
         <w:t>COMPUTING END-END DELAY (TRANSMISSION AND PROPAGATION DELAY)</w:t>
@@ -1557,67 +1757,268 @@
       <w:pPr>
         <w:spacing w:after="100" w:afterAutospacing="1" w:line="240" w:lineRule="auto"/>
         <w:rPr>
-          <w:rFonts w:ascii="Segoe UI" w:eastAsia="Times New Roman" w:hAnsi="Segoe UI" w:cs="Segoe UI"/>
-          <w:color w:val="55595C"/>
-          <w:spacing w:val="15"/>
-          <w:sz w:val="21"/>
-          <w:szCs w:val="21"/>
-          <w:lang w:eastAsia="en-IE"/>
-        </w:rPr>
-      </w:pPr>
-      <w:r>
-        <w:rPr>
-          <w:rFonts w:ascii="Segoe UI" w:eastAsia="Times New Roman" w:hAnsi="Segoe UI" w:cs="Segoe UI"/>
-          <w:color w:val="55595C"/>
-          <w:spacing w:val="15"/>
-          <w:sz w:val="21"/>
-          <w:szCs w:val="21"/>
-          <w:lang w:eastAsia="en-IE"/>
-        </w:rPr>
-        <w:t>Consider the figure below, with three links, each with the specified transmission rate and link length.</w:t>
-      </w:r>
-    </w:p>
-    <w:p>
-      <w:pPr>
-        <w:spacing w:after="0" w:line="240" w:lineRule="auto"/>
-        <w:rPr>
           <w:rFonts w:ascii="Times New Roman" w:eastAsia="Times New Roman" w:hAnsi="Times New Roman" w:cs="Times New Roman"/>
           <w:sz w:val="24"/>
           <w:szCs w:val="24"/>
           <w:lang w:eastAsia="en-IE"/>
         </w:rPr>
       </w:pPr>
-    </w:p>
-    <w:p>
-      <w:pPr>
-        <w:spacing w:after="0" w:line="240" w:lineRule="auto"/>
-        <w:rPr>
-          <w:rFonts w:ascii="Times New Roman" w:eastAsia="Times New Roman" w:hAnsi="Times New Roman" w:cs="Times New Roman"/>
-          <w:sz w:val="24"/>
-          <w:szCs w:val="24"/>
-          <w:lang w:eastAsia="en-IE"/>
-        </w:rPr>
-      </w:pPr>
-    </w:p>
-    <w:p>
-      <w:pPr>
-        <w:spacing w:after="0" w:line="240" w:lineRule="auto"/>
-        <w:rPr>
-          <w:rFonts w:ascii="Times New Roman" w:eastAsia="Times New Roman" w:hAnsi="Times New Roman" w:cs="Times New Roman"/>
-          <w:sz w:val="24"/>
-          <w:szCs w:val="24"/>
-          <w:lang w:eastAsia="en-IE"/>
-        </w:rPr>
-      </w:pPr>
       <w:r>
         <w:rPr>
           <w:noProof/>
           <w:lang w:eastAsia="en-IE"/>
         </w:rPr>
+        <mc:AlternateContent>
+          <mc:Choice Requires="wps">
+            <w:drawing>
+              <wp:anchor distT="0" distB="0" distL="114300" distR="114300" simplePos="0" relativeHeight="251661312" behindDoc="0" locked="0" layoutInCell="1" allowOverlap="1" wp14:anchorId="74323CB5" wp14:editId="3EF76D86">
+                <wp:simplePos x="0" y="0"/>
+                <wp:positionH relativeFrom="column">
+                  <wp:posOffset>4137577</wp:posOffset>
+                </wp:positionH>
+                <wp:positionV relativeFrom="paragraph">
+                  <wp:posOffset>441649</wp:posOffset>
+                </wp:positionV>
+                <wp:extent cx="1575171" cy="1988987"/>
+                <wp:effectExtent l="0" t="0" r="25400" b="11430"/>
+                <wp:wrapNone/>
+                <wp:docPr id="1910339242" name="Text Box 2"/>
+                <wp:cNvGraphicFramePr/>
+                <a:graphic xmlns:a="http://schemas.openxmlformats.org/drawingml/2006/main">
+                  <a:graphicData uri="http://schemas.microsoft.com/office/word/2010/wordprocessingShape">
+                    <wps:wsp>
+                      <wps:cNvSpPr txBox="1"/>
+                      <wps:spPr>
+                        <a:xfrm>
+                          <a:off x="0" y="0"/>
+                          <a:ext cx="1575171" cy="1988987"/>
+                        </a:xfrm>
+                        <a:prstGeom prst="rect">
+                          <a:avLst/>
+                        </a:prstGeom>
+                        <a:solidFill>
+                          <a:schemeClr val="lt1"/>
+                        </a:solidFill>
+                        <a:ln w="6350">
+                          <a:solidFill>
+                            <a:prstClr val="black"/>
+                          </a:solidFill>
+                        </a:ln>
+                      </wps:spPr>
+                      <wps:txbx>
+                        <w:txbxContent>
+                          <w:p>
+                            <w:pPr>
+                              <w:spacing w:after="100" w:afterAutospacing="1" w:line="240" w:lineRule="auto"/>
+                              <w:rPr>
+                                <w:rFonts w:ascii="Times New Roman" w:eastAsia="Times New Roman" w:hAnsi="Times New Roman" w:cs="Times New Roman"/>
+                                <w:sz w:val="24"/>
+                                <w:szCs w:val="24"/>
+                                <w:lang w:eastAsia="en-IE"/>
+                              </w:rPr>
+                            </w:pPr>
+                            <w:r>
+                              <w:rPr>
+                                <w:rFonts w:ascii="Segoe UI" w:eastAsia="Times New Roman" w:hAnsi="Segoe UI" w:cs="Segoe UI"/>
+                                <w:color w:val="55595C"/>
+                                <w:spacing w:val="15"/>
+                                <w:sz w:val="21"/>
+                                <w:szCs w:val="21"/>
+                                <w:lang w:eastAsia="en-IE"/>
+                              </w:rPr>
+                              <w:t xml:space="preserve">Assume the length of a packet </w:t>
+                            </w:r>
+                            <w:r>
+                              <w:rPr>
+                                <w:rFonts w:ascii="Segoe UI" w:eastAsia="Times New Roman" w:hAnsi="Segoe UI" w:cs="Segoe UI"/>
+                                <w:b/>
+                                <w:color w:val="55595C"/>
+                                <w:spacing w:val="15"/>
+                                <w:sz w:val="21"/>
+                                <w:szCs w:val="21"/>
+                                <w:lang w:eastAsia="en-IE"/>
+                              </w:rPr>
+                              <w:t>is 4000 bits</w:t>
+                            </w:r>
+                            <w:r>
+                              <w:rPr>
+                                <w:rFonts w:ascii="Segoe UI" w:eastAsia="Times New Roman" w:hAnsi="Segoe UI" w:cs="Segoe UI"/>
+                                <w:color w:val="55595C"/>
+                                <w:spacing w:val="15"/>
+                                <w:sz w:val="21"/>
+                                <w:szCs w:val="21"/>
+                                <w:lang w:eastAsia="en-IE"/>
+                              </w:rPr>
+                              <w:t xml:space="preserve">. The speed of light propagation delay on each link is </w:t>
+                            </w:r>
+                            <w:r>
+                              <w:rPr>
+                                <w:rFonts w:ascii="Segoe UI" w:eastAsia="Times New Roman" w:hAnsi="Segoe UI" w:cs="Segoe UI"/>
+                                <w:b/>
+                                <w:color w:val="55595C"/>
+                                <w:spacing w:val="15"/>
+                                <w:sz w:val="21"/>
+                                <w:szCs w:val="21"/>
+                                <w:lang w:eastAsia="en-IE"/>
+                              </w:rPr>
+                              <w:t>3x10^8 m/sec</w:t>
+                            </w:r>
+                            <w:r>
+                              <w:rPr>
+                                <w:rFonts w:ascii="Segoe UI" w:eastAsia="Times New Roman" w:hAnsi="Segoe UI" w:cs="Segoe UI"/>
+                                <w:b/>
+                                <w:color w:val="55595C"/>
+                                <w:spacing w:val="15"/>
+                                <w:sz w:val="21"/>
+                                <w:szCs w:val="21"/>
+                                <w:lang w:eastAsia="en-IE"/>
+                              </w:rPr>
+                              <w:t xml:space="preserve">. </w:t>
+                            </w:r>
+                            <w:r>
+                              <w:rPr>
+                                <w:rFonts w:ascii="Segoe UI" w:eastAsia="Times New Roman" w:hAnsi="Segoe UI" w:cs="Segoe UI"/>
+                                <w:color w:val="55595C"/>
+                                <w:spacing w:val="15"/>
+                                <w:sz w:val="21"/>
+                                <w:szCs w:val="21"/>
+                                <w:lang w:eastAsia="en-IE"/>
+                              </w:rPr>
+                              <w:t>Round your answer to two decimals after leading zeros</w:t>
+                            </w:r>
+                          </w:p>
+                          <w:p/>
+                        </w:txbxContent>
+                      </wps:txbx>
+                      <wps:bodyPr rot="0" spcFirstLastPara="0" vertOverflow="overflow" horzOverflow="overflow" vert="horz" wrap="square" lIns="91440" tIns="45720" rIns="91440" bIns="45720" numCol="1" spcCol="0" rtlCol="0" fromWordArt="0" anchor="t" anchorCtr="0" forceAA="0" compatLnSpc="1">
+                        <a:prstTxWarp prst="textNoShape">
+                          <a:avLst/>
+                        </a:prstTxWarp>
+                        <a:noAutofit/>
+                      </wps:bodyPr>
+                    </wps:wsp>
+                  </a:graphicData>
+                </a:graphic>
+                <wp14:sizeRelH relativeFrom="margin">
+                  <wp14:pctWidth>0</wp14:pctWidth>
+                </wp14:sizeRelH>
+              </wp:anchor>
+            </w:drawing>
+          </mc:Choice>
+          <mc:Fallback>
+            <w:pict>
+              <v:shapetype w14:anchorId="74323CB5" id="_x0000_t202" coordsize="21600,21600" o:spt="202" path="m,l,21600r21600,l21600,xe">
+                <v:stroke joinstyle="miter"/>
+                <v:path gradientshapeok="t" o:connecttype="rect"/>
+              </v:shapetype>
+              <v:shape id="Text Box 2" o:spid="_x0000_s1027" type="#_x0000_t202" style="position:absolute;margin-left:325.8pt;margin-top:34.8pt;width:124.05pt;height:156.6pt;z-index:251661312;visibility:visible;mso-wrap-style:square;mso-width-percent:0;mso-wrap-distance-left:9pt;mso-wrap-distance-top:0;mso-wrap-distance-right:9pt;mso-wrap-distance-bottom:0;mso-position-horizontal:absolute;mso-position-horizontal-relative:text;mso-position-vertical:absolute;mso-position-vertical-relative:text;mso-width-percent:0;mso-width-relative:margin;v-text-anchor:top" o:gfxdata="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" fillcolor="white [3201]" strokeweight=".5pt">
+                <v:textbox>
+                  <w:txbxContent>
+                    <w:p>
+                      <w:pPr>
+                        <w:spacing w:after="100" w:afterAutospacing="1" w:line="240" w:lineRule="auto"/>
+                        <w:rPr>
+                          <w:rFonts w:ascii="Times New Roman" w:eastAsia="Times New Roman" w:hAnsi="Times New Roman" w:cs="Times New Roman"/>
+                          <w:sz w:val="24"/>
+                          <w:szCs w:val="24"/>
+                          <w:lang w:eastAsia="en-IE"/>
+                        </w:rPr>
+                      </w:pPr>
+                      <w:r>
+                        <w:rPr>
+                          <w:rFonts w:ascii="Segoe UI" w:eastAsia="Times New Roman" w:hAnsi="Segoe UI" w:cs="Segoe UI"/>
+                          <w:color w:val="55595C"/>
+                          <w:spacing w:val="15"/>
+                          <w:sz w:val="21"/>
+                          <w:szCs w:val="21"/>
+                          <w:lang w:eastAsia="en-IE"/>
+                        </w:rPr>
+                        <w:t xml:space="preserve">Assume the length of a packet </w:t>
+                      </w:r>
+                      <w:r>
+                        <w:rPr>
+                          <w:rFonts w:ascii="Segoe UI" w:eastAsia="Times New Roman" w:hAnsi="Segoe UI" w:cs="Segoe UI"/>
+                          <w:b/>
+                          <w:color w:val="55595C"/>
+                          <w:spacing w:val="15"/>
+                          <w:sz w:val="21"/>
+                          <w:szCs w:val="21"/>
+                          <w:lang w:eastAsia="en-IE"/>
+                        </w:rPr>
+                        <w:t>is 4000 bits</w:t>
+                      </w:r>
+                      <w:r>
+                        <w:rPr>
+                          <w:rFonts w:ascii="Segoe UI" w:eastAsia="Times New Roman" w:hAnsi="Segoe UI" w:cs="Segoe UI"/>
+                          <w:color w:val="55595C"/>
+                          <w:spacing w:val="15"/>
+                          <w:sz w:val="21"/>
+                          <w:szCs w:val="21"/>
+                          <w:lang w:eastAsia="en-IE"/>
+                        </w:rPr>
+                        <w:t xml:space="preserve">. The speed of light propagation delay on each link is </w:t>
+                      </w:r>
+                      <w:r>
+                        <w:rPr>
+                          <w:rFonts w:ascii="Segoe UI" w:eastAsia="Times New Roman" w:hAnsi="Segoe UI" w:cs="Segoe UI"/>
+                          <w:b/>
+                          <w:color w:val="55595C"/>
+                          <w:spacing w:val="15"/>
+                          <w:sz w:val="21"/>
+                          <w:szCs w:val="21"/>
+                          <w:lang w:eastAsia="en-IE"/>
+                        </w:rPr>
+                        <w:t>3x10^8 m/sec</w:t>
+                      </w:r>
+                      <w:r>
+                        <w:rPr>
+                          <w:rFonts w:ascii="Segoe UI" w:eastAsia="Times New Roman" w:hAnsi="Segoe UI" w:cs="Segoe UI"/>
+                          <w:b/>
+                          <w:color w:val="55595C"/>
+                          <w:spacing w:val="15"/>
+                          <w:sz w:val="21"/>
+                          <w:szCs w:val="21"/>
+                          <w:lang w:eastAsia="en-IE"/>
+                        </w:rPr>
+                        <w:t xml:space="preserve">. </w:t>
+                      </w:r>
+                      <w:r>
+                        <w:rPr>
+                          <w:rFonts w:ascii="Segoe UI" w:eastAsia="Times New Roman" w:hAnsi="Segoe UI" w:cs="Segoe UI"/>
+                          <w:color w:val="55595C"/>
+                          <w:spacing w:val="15"/>
+                          <w:sz w:val="21"/>
+                          <w:szCs w:val="21"/>
+                          <w:lang w:eastAsia="en-IE"/>
+                        </w:rPr>
+                        <w:t>Round your answer to two decimals after leading zeros</w:t>
+                      </w:r>
+                    </w:p>
+                    <w:p/>
+                  </w:txbxContent>
+                </v:textbox>
+              </v:shape>
+            </w:pict>
+          </mc:Fallback>
+        </mc:AlternateContent>
+      </w:r>
+      <w:r>
+        <w:rPr>
+          <w:noProof/>
+          <w:lang w:eastAsia="en-IE"/>
+        </w:rPr>
         <w:drawing>
-          <wp:inline distT="0" distB="0" distL="0" distR="0" wp14:anchorId="6F6CF9FF" wp14:editId="42BF9BE2">
-            <wp:extent cx="5731510" cy="2761615"/>
-            <wp:effectExtent l="0" t="0" r="2540" b="635"/>
+          <wp:anchor distT="0" distB="0" distL="114300" distR="114300" simplePos="0" relativeHeight="251660288" behindDoc="0" locked="0" layoutInCell="1" allowOverlap="1" wp14:anchorId="6F6CF9FF" wp14:editId="48E04C83">
+            <wp:simplePos x="0" y="0"/>
+            <wp:positionH relativeFrom="margin">
+              <wp:align>left</wp:align>
+            </wp:positionH>
+            <wp:positionV relativeFrom="paragraph">
+              <wp:posOffset>429557</wp:posOffset>
+            </wp:positionV>
+            <wp:extent cx="4118137" cy="1984244"/>
+            <wp:effectExtent l="0" t="0" r="0" b="0"/>
+            <wp:wrapNone/>
             <wp:docPr id="4" name="Picture 4"/>
             <wp:cNvGraphicFramePr>
               <a:graphicFrameLocks xmlns:a="http://schemas.openxmlformats.org/drawingml/2006/main" noChangeAspect="1"/>
@@ -1630,7 +2031,13 @@
                     <pic:cNvPicPr/>
                   </pic:nvPicPr>
                   <pic:blipFill>
-                    <a:blip r:embed="rId9"/>
+                    <a:blip r:embed="rId9">
+                      <a:extLst>
+                        <a:ext uri="{28A0092B-C50C-407E-A947-70E740481C1C}">
+                          <a14:useLocalDpi xmlns:a14="http://schemas.microsoft.com/office/drawing/2010/main" val="0"/>
+                        </a:ext>
+                      </a:extLst>
+                    </a:blip>
                     <a:stretch>
                       <a:fillRect/>
                     </a:stretch>
@@ -1638,7 +2045,7 @@
                   <pic:spPr>
                     <a:xfrm>
                       <a:off x="0" y="0"/>
-                      <a:ext cx="5731510" cy="2761615"/>
+                      <a:ext cx="4138766" cy="1994184"/>
                     </a:xfrm>
                     <a:prstGeom prst="rect">
                       <a:avLst/>
@@ -1647,8 +2054,25 @@
                 </pic:pic>
               </a:graphicData>
             </a:graphic>
-          </wp:inline>
+            <wp14:sizeRelH relativeFrom="margin">
+              <wp14:pctWidth>0</wp14:pctWidth>
+            </wp14:sizeRelH>
+            <wp14:sizeRelV relativeFrom="margin">
+              <wp14:pctHeight>0</wp14:pctHeight>
+            </wp14:sizeRelV>
+          </wp:anchor>
         </w:drawing>
+      </w:r>
+      <w:r>
+        <w:rPr>
+          <w:rFonts w:ascii="Segoe UI" w:eastAsia="Times New Roman" w:hAnsi="Segoe UI" w:cs="Segoe UI"/>
+          <w:color w:val="55595C"/>
+          <w:spacing w:val="15"/>
+          <w:sz w:val="21"/>
+          <w:szCs w:val="21"/>
+          <w:lang w:eastAsia="en-IE"/>
+        </w:rPr>
+        <w:t>Consider the figure below, with three links, each with the specified transmission rate and link length.</w:t>
       </w:r>
     </w:p>
     <w:p>
@@ -1675,86 +2099,14 @@
     </w:p>
     <w:p>
       <w:pPr>
-        <w:spacing w:after="100" w:afterAutospacing="1" w:line="240" w:lineRule="auto"/>
-        <w:rPr>
-          <w:rFonts w:ascii="Segoe UI" w:eastAsia="Times New Roman" w:hAnsi="Segoe UI" w:cs="Segoe UI"/>
-          <w:color w:val="55595C"/>
-          <w:spacing w:val="15"/>
-          <w:sz w:val="21"/>
-          <w:szCs w:val="21"/>
+        <w:spacing w:after="0" w:line="240" w:lineRule="auto"/>
+        <w:rPr>
+          <w:rFonts w:ascii="Times New Roman" w:eastAsia="Times New Roman" w:hAnsi="Times New Roman" w:cs="Times New Roman"/>
+          <w:sz w:val="24"/>
+          <w:szCs w:val="24"/>
           <w:lang w:eastAsia="en-IE"/>
         </w:rPr>
       </w:pPr>
-      <w:r>
-        <w:rPr>
-          <w:rFonts w:ascii="Segoe UI" w:eastAsia="Times New Roman" w:hAnsi="Segoe UI" w:cs="Segoe UI"/>
-          <w:color w:val="55595C"/>
-          <w:spacing w:val="15"/>
-          <w:sz w:val="21"/>
-          <w:szCs w:val="21"/>
-          <w:lang w:eastAsia="en-IE"/>
-        </w:rPr>
-        <w:t xml:space="preserve">Assume the length of a packet </w:t>
-      </w:r>
-      <w:r>
-        <w:rPr>
-          <w:rFonts w:ascii="Segoe UI" w:eastAsia="Times New Roman" w:hAnsi="Segoe UI" w:cs="Segoe UI"/>
-          <w:b/>
-          <w:color w:val="55595C"/>
-          <w:spacing w:val="15"/>
-          <w:sz w:val="21"/>
-          <w:szCs w:val="21"/>
-          <w:lang w:eastAsia="en-IE"/>
-        </w:rPr>
-        <w:t>is 4000 bits</w:t>
-      </w:r>
-      <w:r>
-        <w:rPr>
-          <w:rFonts w:ascii="Segoe UI" w:eastAsia="Times New Roman" w:hAnsi="Segoe UI" w:cs="Segoe UI"/>
-          <w:color w:val="55595C"/>
-          <w:spacing w:val="15"/>
-          <w:sz w:val="21"/>
-          <w:szCs w:val="21"/>
-          <w:lang w:eastAsia="en-IE"/>
-        </w:rPr>
-        <w:t xml:space="preserve">. The speed of light propagation delay on each link is </w:t>
-      </w:r>
-      <w:r>
-        <w:rPr>
-          <w:rFonts w:ascii="Segoe UI" w:eastAsia="Times New Roman" w:hAnsi="Segoe UI" w:cs="Segoe UI"/>
-          <w:b/>
-          <w:color w:val="55595C"/>
-          <w:spacing w:val="15"/>
-          <w:sz w:val="21"/>
-          <w:szCs w:val="21"/>
-          <w:lang w:eastAsia="en-IE"/>
-        </w:rPr>
-        <w:t>3x10^8 m/sec</w:t>
-      </w:r>
-    </w:p>
-    <w:p>
-      <w:pPr>
-        <w:spacing w:after="100" w:afterAutospacing="1" w:line="240" w:lineRule="auto"/>
-        <w:rPr>
-          <w:rFonts w:ascii="Segoe UI" w:eastAsia="Times New Roman" w:hAnsi="Segoe UI" w:cs="Segoe UI"/>
-          <w:color w:val="55595C"/>
-          <w:spacing w:val="15"/>
-          <w:sz w:val="21"/>
-          <w:szCs w:val="21"/>
-          <w:lang w:eastAsia="en-IE"/>
-        </w:rPr>
-      </w:pPr>
-      <w:r>
-        <w:rPr>
-          <w:rFonts w:ascii="Segoe UI" w:eastAsia="Times New Roman" w:hAnsi="Segoe UI" w:cs="Segoe UI"/>
-          <w:color w:val="55595C"/>
-          <w:spacing w:val="15"/>
-          <w:sz w:val="21"/>
-          <w:szCs w:val="21"/>
-          <w:lang w:eastAsia="en-IE"/>
-        </w:rPr>
-        <w:t>Round your answer to two decimals after leading zeros</w:t>
-      </w:r>
     </w:p>
     <w:p>
       <w:pPr>
@@ -1766,17 +2118,94 @@
           <w:lang w:eastAsia="en-IE"/>
         </w:rPr>
       </w:pPr>
-      <w:r>
+    </w:p>
+    <w:p>
+      <w:pPr>
+        <w:spacing w:after="0" w:line="240" w:lineRule="auto"/>
         <w:rPr>
           <w:rFonts w:ascii="Times New Roman" w:eastAsia="Times New Roman" w:hAnsi="Times New Roman" w:cs="Times New Roman"/>
           <w:sz w:val="24"/>
           <w:szCs w:val="24"/>
           <w:lang w:eastAsia="en-IE"/>
         </w:rPr>
-        <w:pict w14:anchorId="4BCBFB67">
-          <v:rect id="_x0000_i1029" style="width:0;height:0" o:hrstd="t" o:hrnoshade="t" o:hr="t" fillcolor="#55595c" stroked="f"/>
-        </w:pict>
-      </w:r>
+      </w:pPr>
+    </w:p>
+    <w:p>
+      <w:pPr>
+        <w:spacing w:after="0" w:line="240" w:lineRule="auto"/>
+        <w:rPr>
+          <w:rFonts w:ascii="Times New Roman" w:eastAsia="Times New Roman" w:hAnsi="Times New Roman" w:cs="Times New Roman"/>
+          <w:sz w:val="24"/>
+          <w:szCs w:val="24"/>
+          <w:lang w:eastAsia="en-IE"/>
+        </w:rPr>
+      </w:pPr>
+    </w:p>
+    <w:p>
+      <w:pPr>
+        <w:spacing w:after="0" w:line="240" w:lineRule="auto"/>
+        <w:rPr>
+          <w:rFonts w:ascii="Times New Roman" w:eastAsia="Times New Roman" w:hAnsi="Times New Roman" w:cs="Times New Roman"/>
+          <w:sz w:val="24"/>
+          <w:szCs w:val="24"/>
+          <w:lang w:eastAsia="en-IE"/>
+        </w:rPr>
+      </w:pPr>
+    </w:p>
+    <w:p>
+      <w:pPr>
+        <w:spacing w:after="0" w:line="240" w:lineRule="auto"/>
+        <w:rPr>
+          <w:rFonts w:ascii="Times New Roman" w:eastAsia="Times New Roman" w:hAnsi="Times New Roman" w:cs="Times New Roman"/>
+          <w:sz w:val="24"/>
+          <w:szCs w:val="24"/>
+          <w:lang w:eastAsia="en-IE"/>
+        </w:rPr>
+      </w:pPr>
+    </w:p>
+    <w:p>
+      <w:pPr>
+        <w:spacing w:after="0" w:line="240" w:lineRule="auto"/>
+        <w:rPr>
+          <w:rFonts w:ascii="Times New Roman" w:eastAsia="Times New Roman" w:hAnsi="Times New Roman" w:cs="Times New Roman"/>
+          <w:sz w:val="24"/>
+          <w:szCs w:val="24"/>
+          <w:lang w:eastAsia="en-IE"/>
+        </w:rPr>
+      </w:pPr>
+    </w:p>
+    <w:p>
+      <w:pPr>
+        <w:spacing w:after="0" w:line="240" w:lineRule="auto"/>
+        <w:rPr>
+          <w:rFonts w:ascii="Times New Roman" w:eastAsia="Times New Roman" w:hAnsi="Times New Roman" w:cs="Times New Roman"/>
+          <w:sz w:val="24"/>
+          <w:szCs w:val="24"/>
+          <w:lang w:eastAsia="en-IE"/>
+        </w:rPr>
+      </w:pPr>
+    </w:p>
+    <w:p>
+      <w:pPr>
+        <w:spacing w:after="0" w:line="240" w:lineRule="auto"/>
+        <w:rPr>
+          <w:rFonts w:ascii="Times New Roman" w:eastAsia="Times New Roman" w:hAnsi="Times New Roman" w:cs="Times New Roman"/>
+          <w:sz w:val="24"/>
+          <w:szCs w:val="24"/>
+          <w:lang w:eastAsia="en-IE"/>
+        </w:rPr>
+      </w:pPr>
+    </w:p>
+    <w:p>
+      <w:pPr>
+        <w:spacing w:after="0" w:line="240" w:lineRule="auto"/>
+        <w:rPr>
+          <w:rFonts w:ascii="Times New Roman" w:eastAsia="Times New Roman" w:hAnsi="Times New Roman" w:cs="Times New Roman"/>
+          <w:sz w:val="24"/>
+          <w:szCs w:val="24"/>
+          <w:lang w:eastAsia="en-IE"/>
+        </w:rPr>
+      </w:pPr>
     </w:p>
     <w:p>
       <w:pPr>
@@ -1797,17 +2226,6 @@
       <w:r>
         <w:rPr>
           <w:rFonts w:ascii="Segoe UI" w:eastAsia="Times New Roman" w:hAnsi="Segoe UI" w:cs="Segoe UI"/>
-          <w:color w:val="10516C"/>
-          <w:spacing w:val="15"/>
-          <w:sz w:val="21"/>
-          <w:szCs w:val="21"/>
-          <w:lang w:eastAsia="en-IE"/>
-        </w:rPr>
-        <w:br/>
-      </w:r>
-      <w:r>
-        <w:rPr>
-          <w:rFonts w:ascii="Segoe UI" w:eastAsia="Times New Roman" w:hAnsi="Segoe UI" w:cs="Segoe UI"/>
           <w:b/>
           <w:bCs/>
           <w:caps/>
@@ -1819,17 +2237,6 @@
         </w:rPr>
         <w:t>QUESTION LIST</w:t>
       </w:r>
-      <w:r>
-        <w:rPr>
-          <w:rFonts w:ascii="Segoe UI" w:eastAsia="Times New Roman" w:hAnsi="Segoe UI" w:cs="Segoe UI"/>
-          <w:color w:val="10516C"/>
-          <w:spacing w:val="15"/>
-          <w:sz w:val="21"/>
-          <w:szCs w:val="21"/>
-          <w:lang w:eastAsia="en-IE"/>
-        </w:rPr>
-        <w:br/>
-      </w:r>
     </w:p>
     <w:p>
       <w:pPr>
@@ -1837,6 +2244,7 @@
         <w:spacing w:after="100" w:afterAutospacing="1" w:line="240" w:lineRule="auto"/>
         <w:rPr>
           <w:rFonts w:ascii="Segoe UI" w:eastAsia="Times New Roman" w:hAnsi="Segoe UI" w:cs="Segoe UI"/>
+          <w:b/>
           <w:color w:val="10516C"/>
           <w:spacing w:val="15"/>
           <w:sz w:val="21"/>
@@ -1865,11 +2273,64 @@
           <w:lang w:eastAsia="en-IE"/>
         </w:rPr>
         <w:br/>
-        <w:t>Transmission Delay</w:t>
-      </w:r>
-      <w:r>
-        <w:rPr>
-          <w:rFonts w:ascii="Segoe UI" w:eastAsia="Times New Roman" w:hAnsi="Segoe UI" w:cs="Segoe UI"/>
+      </w:r>
+      <w:r>
+        <w:rPr>
+          <w:rFonts w:ascii="Segoe UI" w:eastAsia="Times New Roman" w:hAnsi="Segoe UI" w:cs="Segoe UI"/>
+          <w:b/>
+          <w:bCs/>
+          <w:color w:val="10516C"/>
+          <w:spacing w:val="15"/>
+          <w:sz w:val="21"/>
+          <w:szCs w:val="21"/>
+          <w:lang w:eastAsia="en-IE"/>
+        </w:rPr>
+        <w:t xml:space="preserve">Td = L/R = </w:t>
+      </w:r>
+      <w:r>
+        <w:rPr>
+          <w:rFonts w:ascii="Segoe UI" w:eastAsia="Times New Roman" w:hAnsi="Segoe UI" w:cs="Segoe UI"/>
+          <w:b/>
+          <w:bCs/>
+          <w:color w:val="10516C"/>
+          <w:spacing w:val="15"/>
+          <w:sz w:val="21"/>
+          <w:szCs w:val="21"/>
+          <w:lang w:eastAsia="en-IE"/>
+        </w:rPr>
+        <w:t>400</w:t>
+      </w:r>
+      <w:r>
+        <w:rPr>
+          <w:rFonts w:ascii="Segoe UI" w:eastAsia="Times New Roman" w:hAnsi="Segoe UI" w:cs="Segoe UI"/>
+          <w:b/>
+          <w:bCs/>
+          <w:color w:val="10516C"/>
+          <w:spacing w:val="15"/>
+          <w:sz w:val="21"/>
+          <w:szCs w:val="21"/>
+          <w:lang w:eastAsia="en-IE"/>
+        </w:rPr>
+        <w:t>0/100</w:t>
+      </w:r>
+      <w:r>
+        <w:rPr>
+          <w:rFonts w:ascii="Segoe UI" w:eastAsia="Times New Roman" w:hAnsi="Segoe UI" w:cs="Segoe UI"/>
+          <w:b/>
+          <w:bCs/>
+          <w:color w:val="10516C"/>
+          <w:spacing w:val="15"/>
+          <w:sz w:val="21"/>
+          <w:szCs w:val="21"/>
+          <w:lang w:eastAsia="en-IE"/>
+        </w:rPr>
+        <w:t>*10^6</w:t>
+      </w:r>
+      <w:r>
+        <w:rPr>
+          <w:rFonts w:ascii="Segoe UI" w:eastAsia="Times New Roman" w:hAnsi="Segoe UI" w:cs="Segoe UI"/>
+          <w:b/>
+          <w:bCs/>
           <w:color w:val="10516C"/>
           <w:spacing w:val="15"/>
           <w:sz w:val="21"/>
@@ -1882,28 +2343,72 @@
         <w:rPr>
           <w:rFonts w:ascii="Segoe UI" w:eastAsia="Times New Roman" w:hAnsi="Segoe UI" w:cs="Segoe UI"/>
           <w:b/>
-          <w:color w:val="10516C"/>
-          <w:spacing w:val="15"/>
-          <w:sz w:val="21"/>
-          <w:szCs w:val="21"/>
-          <w:lang w:eastAsia="en-IE"/>
-        </w:rPr>
-        <w:t>L/R =</w:t>
-      </w:r>
-      <w:r>
-        <w:rPr>
-          <w:rFonts w:ascii="Segoe UI" w:eastAsia="Times New Roman" w:hAnsi="Segoe UI" w:cs="Segoe UI"/>
-          <w:color w:val="10516C"/>
-          <w:spacing w:val="15"/>
-          <w:sz w:val="21"/>
-          <w:szCs w:val="21"/>
-          <w:lang w:eastAsia="en-IE"/>
-        </w:rPr>
-        <w:t xml:space="preserve"> 4000 bits / 100 Mbps = 4.00E-5 seconds</w:t>
-      </w:r>
-      <w:r>
-        <w:rPr>
-          <w:rFonts w:ascii="Segoe UI" w:eastAsia="Times New Roman" w:hAnsi="Segoe UI" w:cs="Segoe UI"/>
+          <w:bCs/>
+          <w:color w:val="10516C"/>
+          <w:spacing w:val="15"/>
+          <w:sz w:val="21"/>
+          <w:szCs w:val="21"/>
+          <w:lang w:eastAsia="en-IE"/>
+        </w:rPr>
+        <w:t xml:space="preserve">1/25000 = 4*10^-5 </w:t>
+      </w:r>
+      <w:r>
+        <w:rPr>
+          <w:rFonts w:ascii="Segoe UI" w:eastAsia="Times New Roman" w:hAnsi="Segoe UI" w:cs="Segoe UI"/>
+          <w:b/>
+          <w:bCs/>
+          <w:color w:val="10516C"/>
+          <w:spacing w:val="15"/>
+          <w:sz w:val="21"/>
+          <w:szCs w:val="21"/>
+          <w:lang w:eastAsia="en-IE"/>
+        </w:rPr>
+        <w:t>= 0.00004</w:t>
+      </w:r>
+      <w:r>
+        <w:rPr>
+          <w:rFonts w:ascii="Segoe UI" w:eastAsia="Times New Roman" w:hAnsi="Segoe UI" w:cs="Segoe UI"/>
+          <w:b/>
+          <w:bCs/>
+          <w:color w:val="10516C"/>
+          <w:spacing w:val="15"/>
+          <w:sz w:val="21"/>
+          <w:szCs w:val="21"/>
+          <w:lang w:eastAsia="en-IE"/>
+        </w:rPr>
+        <w:t xml:space="preserve"> sec</w:t>
+      </w:r>
+      <w:r>
+        <w:rPr>
+          <w:rFonts w:ascii="Segoe UI" w:eastAsia="Times New Roman" w:hAnsi="Segoe UI" w:cs="Segoe UI"/>
+          <w:b/>
+          <w:bCs/>
+          <w:color w:val="10516C"/>
+          <w:spacing w:val="15"/>
+          <w:sz w:val="21"/>
+          <w:szCs w:val="21"/>
+          <w:lang w:eastAsia="en-IE"/>
+        </w:rPr>
+        <w:t xml:space="preserve"> * 1000 = </w:t>
+      </w:r>
+      <w:r>
+        <w:rPr>
+          <w:rFonts w:ascii="Segoe UI" w:eastAsia="Times New Roman" w:hAnsi="Segoe UI" w:cs="Segoe UI"/>
+          <w:b/>
+          <w:bCs/>
+          <w:color w:val="10516C"/>
+          <w:spacing w:val="15"/>
+          <w:sz w:val="21"/>
+          <w:szCs w:val="21"/>
+          <w:lang w:eastAsia="en-IE"/>
+        </w:rPr>
+        <w:t>0.04 ms</w:t>
+      </w:r>
+      <w:r>
+        <w:rPr>
+          <w:rFonts w:ascii="Segoe UI" w:eastAsia="Times New Roman" w:hAnsi="Segoe UI" w:cs="Segoe UI"/>
+          <w:b/>
+          <w:bCs/>
           <w:color w:val="10516C"/>
           <w:spacing w:val="15"/>
           <w:sz w:val="21"/>
@@ -1960,17 +2465,86 @@
       <w:r>
         <w:rPr>
           <w:rFonts w:ascii="Segoe UI" w:eastAsia="Times New Roman" w:hAnsi="Segoe UI" w:cs="Segoe UI"/>
-          <w:color w:val="10516C"/>
-          <w:spacing w:val="15"/>
-          <w:sz w:val="21"/>
-          <w:szCs w:val="21"/>
-          <w:lang w:eastAsia="en-IE"/>
-        </w:rPr>
-        <w:t>Propagation Delay</w:t>
-      </w:r>
-      <w:r>
-        <w:rPr>
-          <w:rFonts w:ascii="Segoe UI" w:eastAsia="Times New Roman" w:hAnsi="Segoe UI" w:cs="Segoe UI"/>
+          <w:b/>
+          <w:bCs/>
+          <w:color w:val="10516C"/>
+          <w:spacing w:val="15"/>
+          <w:sz w:val="21"/>
+          <w:szCs w:val="21"/>
+          <w:lang w:eastAsia="en-IE"/>
+        </w:rPr>
+        <w:t>Pd = d/s = 3</w:t>
+      </w:r>
+      <w:r>
+        <w:rPr>
+          <w:rFonts w:ascii="Segoe UI" w:eastAsia="Times New Roman" w:hAnsi="Segoe UI" w:cs="Segoe UI"/>
+          <w:b/>
+          <w:bCs/>
+          <w:color w:val="10516C"/>
+          <w:spacing w:val="15"/>
+          <w:sz w:val="21"/>
+          <w:szCs w:val="21"/>
+          <w:lang w:eastAsia="en-IE"/>
+        </w:rPr>
+        <w:t xml:space="preserve">km/3*10^8 = 3*1000 / 3*10^8 = </w:t>
+      </w:r>
+      <w:r>
+        <w:rPr>
+          <w:rFonts w:ascii="Segoe UI" w:eastAsia="Times New Roman" w:hAnsi="Segoe UI" w:cs="Segoe UI"/>
+          <w:b/>
+          <w:bCs/>
+          <w:color w:val="10516C"/>
+          <w:spacing w:val="15"/>
+          <w:sz w:val="21"/>
+          <w:szCs w:val="21"/>
+          <w:lang w:eastAsia="en-IE"/>
+        </w:rPr>
+        <w:t>3000 / 300000000 = 3/</w:t>
+      </w:r>
+      <w:r>
+        <w:rPr>
+          <w:rFonts w:ascii="Segoe UI" w:eastAsia="Times New Roman" w:hAnsi="Segoe UI" w:cs="Segoe UI"/>
+          <w:b/>
+          <w:bCs/>
+          <w:color w:val="10516C"/>
+          <w:spacing w:val="15"/>
+          <w:sz w:val="21"/>
+          <w:szCs w:val="21"/>
+          <w:lang w:eastAsia="en-IE"/>
+        </w:rPr>
+        <w:t>300000</w:t>
+      </w:r>
+      <w:r>
+        <w:rPr>
+          <w:rFonts w:ascii="Segoe UI" w:eastAsia="Times New Roman" w:hAnsi="Segoe UI" w:cs="Segoe UI"/>
+          <w:b/>
+          <w:bCs/>
+          <w:color w:val="10516C"/>
+          <w:spacing w:val="15"/>
+          <w:sz w:val="21"/>
+          <w:szCs w:val="21"/>
+          <w:lang w:eastAsia="en-IE"/>
+        </w:rPr>
+        <w:t xml:space="preserve"> = 1/1</w:t>
+      </w:r>
+      <w:r>
+        <w:rPr>
+          <w:rFonts w:ascii="Segoe UI" w:eastAsia="Times New Roman" w:hAnsi="Segoe UI" w:cs="Segoe UI"/>
+          <w:b/>
+          <w:bCs/>
+          <w:color w:val="10516C"/>
+          <w:spacing w:val="15"/>
+          <w:sz w:val="21"/>
+          <w:szCs w:val="21"/>
+          <w:lang w:eastAsia="en-IE"/>
+        </w:rPr>
+        <w:t>00000</w:t>
+      </w:r>
+      <w:r>
+        <w:rPr>
+          <w:rFonts w:ascii="Segoe UI" w:eastAsia="Times New Roman" w:hAnsi="Segoe UI" w:cs="Segoe UI"/>
+          <w:b/>
+          <w:bCs/>
           <w:color w:val="10516C"/>
           <w:spacing w:val="15"/>
           <w:sz w:val="21"/>
@@ -1983,46 +2557,89 @@
         <w:rPr>
           <w:rFonts w:ascii="Segoe UI" w:eastAsia="Times New Roman" w:hAnsi="Segoe UI" w:cs="Segoe UI"/>
           <w:b/>
-          <w:color w:val="10516C"/>
-          <w:spacing w:val="15"/>
-          <w:sz w:val="21"/>
-          <w:szCs w:val="21"/>
-          <w:lang w:eastAsia="en-IE"/>
-        </w:rPr>
-        <w:t>d/s</w:t>
-      </w:r>
-      <w:r>
-        <w:rPr>
-          <w:rFonts w:ascii="Segoe UI" w:eastAsia="Times New Roman" w:hAnsi="Segoe UI" w:cs="Segoe UI"/>
-          <w:color w:val="10516C"/>
-          <w:spacing w:val="15"/>
-          <w:sz w:val="21"/>
-          <w:szCs w:val="21"/>
-          <w:lang w:eastAsia="en-IE"/>
-        </w:rPr>
-        <w:t xml:space="preserve"> = (3 Km) * 1000 / 3*10^8 m/sec = 1.00E-5 seconds</w:t>
-      </w:r>
-      <w:r>
-        <w:rPr>
-          <w:rFonts w:ascii="Segoe UI" w:eastAsia="Times New Roman" w:hAnsi="Segoe UI" w:cs="Segoe UI"/>
-          <w:color w:val="10516C"/>
-          <w:spacing w:val="15"/>
-          <w:sz w:val="21"/>
-          <w:szCs w:val="21"/>
-          <w:lang w:eastAsia="en-IE"/>
-        </w:rPr>
-        <w:br/>
-      </w:r>
-      <w:r>
-        <w:rPr>
-          <w:rFonts w:ascii="Segoe UI" w:eastAsia="Times New Roman" w:hAnsi="Segoe UI" w:cs="Segoe UI"/>
-          <w:color w:val="10516C"/>
-          <w:spacing w:val="15"/>
-          <w:sz w:val="21"/>
-          <w:szCs w:val="21"/>
-          <w:lang w:eastAsia="en-IE"/>
-        </w:rPr>
-        <w:br/>
+          <w:bCs/>
+          <w:color w:val="10516C"/>
+          <w:spacing w:val="15"/>
+          <w:sz w:val="21"/>
+          <w:szCs w:val="21"/>
+          <w:lang w:eastAsia="en-IE"/>
+        </w:rPr>
+        <w:t>1*10^-5</w:t>
+      </w:r>
+      <w:r>
+        <w:rPr>
+          <w:rFonts w:ascii="Segoe UI" w:eastAsia="Times New Roman" w:hAnsi="Segoe UI" w:cs="Segoe UI"/>
+          <w:b/>
+          <w:bCs/>
+          <w:color w:val="10516C"/>
+          <w:spacing w:val="15"/>
+          <w:sz w:val="21"/>
+          <w:szCs w:val="21"/>
+          <w:lang w:eastAsia="en-IE"/>
+        </w:rPr>
+        <w:t xml:space="preserve"> sec</w:t>
+      </w:r>
+      <w:r>
+        <w:rPr>
+          <w:rFonts w:ascii="Segoe UI" w:eastAsia="Times New Roman" w:hAnsi="Segoe UI" w:cs="Segoe UI"/>
+          <w:b/>
+          <w:bCs/>
+          <w:color w:val="10516C"/>
+          <w:spacing w:val="15"/>
+          <w:sz w:val="21"/>
+          <w:szCs w:val="21"/>
+          <w:lang w:eastAsia="en-IE"/>
+        </w:rPr>
+        <w:t xml:space="preserve"> = 0.00001 sec</w:t>
+      </w:r>
+      <w:r>
+        <w:rPr>
+          <w:rFonts w:ascii="Segoe UI" w:eastAsia="Times New Roman" w:hAnsi="Segoe UI" w:cs="Segoe UI"/>
+          <w:b/>
+          <w:bCs/>
+          <w:color w:val="10516C"/>
+          <w:spacing w:val="15"/>
+          <w:sz w:val="21"/>
+          <w:szCs w:val="21"/>
+          <w:lang w:eastAsia="en-IE"/>
+        </w:rPr>
+        <w:t xml:space="preserve"> * 1000 = 0.01 ms</w:t>
+      </w:r>
+      <w:r>
+        <w:rPr>
+          <w:rFonts w:ascii="Segoe UI" w:eastAsia="Times New Roman" w:hAnsi="Segoe UI" w:cs="Segoe UI"/>
+          <w:b/>
+          <w:bCs/>
+          <w:color w:val="10516C"/>
+          <w:spacing w:val="15"/>
+          <w:sz w:val="21"/>
+          <w:szCs w:val="21"/>
+          <w:lang w:eastAsia="en-IE"/>
+        </w:rPr>
+        <w:br/>
+      </w:r>
+      <w:r>
+        <w:rPr>
+          <w:rFonts w:ascii="Segoe UI" w:eastAsia="Times New Roman" w:hAnsi="Segoe UI" w:cs="Segoe UI"/>
+          <w:b/>
+          <w:bCs/>
+          <w:color w:val="10516C"/>
+          <w:spacing w:val="15"/>
+          <w:sz w:val="21"/>
+          <w:szCs w:val="21"/>
+          <w:lang w:eastAsia="en-IE"/>
+        </w:rPr>
+        <w:br/>
+      </w:r>
+      <w:r>
+        <w:rPr>
+          <w:rFonts w:ascii="Segoe UI" w:eastAsia="Times New Roman" w:hAnsi="Segoe UI" w:cs="Segoe UI"/>
+          <w:color w:val="10516C"/>
+          <w:spacing w:val="15"/>
+          <w:sz w:val="21"/>
+          <w:szCs w:val="21"/>
+          <w:lang w:eastAsia="en-IE"/>
+        </w:rPr>
         <w:t>3. What is the total delay of link 1?</w:t>
       </w:r>
       <w:r>
@@ -2039,47 +2656,581 @@
       <w:r>
         <w:rPr>
           <w:rFonts w:ascii="Segoe UI" w:eastAsia="Times New Roman" w:hAnsi="Segoe UI" w:cs="Segoe UI"/>
-          <w:color w:val="10516C"/>
-          <w:spacing w:val="15"/>
-          <w:sz w:val="21"/>
-          <w:szCs w:val="21"/>
-          <w:lang w:eastAsia="en-IE"/>
-        </w:rPr>
-        <w:t>Total Delay</w:t>
-      </w:r>
-      <w:r>
-        <w:rPr>
-          <w:rFonts w:ascii="Segoe UI" w:eastAsia="Times New Roman" w:hAnsi="Segoe UI" w:cs="Segoe UI"/>
-          <w:color w:val="10516C"/>
-          <w:spacing w:val="15"/>
-          <w:sz w:val="21"/>
-          <w:szCs w:val="21"/>
-          <w:lang w:eastAsia="en-IE"/>
-        </w:rPr>
-        <w:t xml:space="preserve"> = </w:t>
-      </w:r>
-      <w:r>
-        <w:rPr>
-          <w:rFonts w:ascii="Segoe UI" w:eastAsia="Times New Roman" w:hAnsi="Segoe UI" w:cs="Segoe UI"/>
-          <w:b/>
-          <w:color w:val="10516C"/>
-          <w:spacing w:val="15"/>
-          <w:sz w:val="21"/>
-          <w:szCs w:val="21"/>
-          <w:lang w:eastAsia="en-IE"/>
-        </w:rPr>
-        <w:t>d_t + d_p</w:t>
-      </w:r>
-      <w:r>
-        <w:rPr>
-          <w:rFonts w:ascii="Segoe UI" w:eastAsia="Times New Roman" w:hAnsi="Segoe UI" w:cs="Segoe UI"/>
-          <w:color w:val="10516C"/>
-          <w:spacing w:val="15"/>
-          <w:sz w:val="21"/>
-          <w:szCs w:val="21"/>
-          <w:lang w:eastAsia="en-IE"/>
-        </w:rPr>
-        <w:t xml:space="preserve"> = 4.00E-5 seconds + 1.00E-5 seconds = 5.00E-5 seconds</w:t>
+          <w:b/>
+          <w:bCs/>
+          <w:color w:val="10516C"/>
+          <w:spacing w:val="15"/>
+          <w:sz w:val="21"/>
+          <w:szCs w:val="21"/>
+          <w:lang w:eastAsia="en-IE"/>
+        </w:rPr>
+        <w:t xml:space="preserve">Total Delay = </w:t>
+      </w:r>
+      <w:r>
+        <w:rPr>
+          <w:rFonts w:ascii="Segoe UI" w:eastAsia="Times New Roman" w:hAnsi="Segoe UI" w:cs="Segoe UI"/>
+          <w:b/>
+          <w:bCs/>
+          <w:color w:val="10516C"/>
+          <w:spacing w:val="15"/>
+          <w:sz w:val="21"/>
+          <w:szCs w:val="21"/>
+          <w:lang w:eastAsia="en-IE"/>
+        </w:rPr>
+        <w:t>0.00004 + 0.00001 = 0.00005 sec</w:t>
+      </w:r>
+      <w:r>
+        <w:rPr>
+          <w:rFonts w:ascii="Segoe UI" w:eastAsia="Times New Roman" w:hAnsi="Segoe UI" w:cs="Segoe UI"/>
+          <w:b/>
+          <w:bCs/>
+          <w:color w:val="10516C"/>
+          <w:spacing w:val="15"/>
+          <w:sz w:val="21"/>
+          <w:szCs w:val="21"/>
+          <w:lang w:eastAsia="en-IE"/>
+        </w:rPr>
+        <w:t xml:space="preserve"> = 0.05 ms</w:t>
+      </w:r>
+      <w:r>
+        <w:rPr>
+          <w:rFonts w:ascii="Segoe UI" w:eastAsia="Times New Roman" w:hAnsi="Segoe UI" w:cs="Segoe UI"/>
+          <w:color w:val="10516C"/>
+          <w:spacing w:val="15"/>
+          <w:sz w:val="21"/>
+          <w:szCs w:val="21"/>
+          <w:lang w:eastAsia="en-IE"/>
+        </w:rPr>
+        <w:br/>
+      </w:r>
+      <w:r>
+        <w:rPr>
+          <w:rFonts w:ascii="Segoe UI" w:eastAsia="Times New Roman" w:hAnsi="Segoe UI" w:cs="Segoe UI"/>
+          <w:color w:val="10516C"/>
+          <w:spacing w:val="15"/>
+          <w:sz w:val="21"/>
+          <w:szCs w:val="21"/>
+          <w:lang w:eastAsia="en-IE"/>
+        </w:rPr>
+        <w:br/>
+        <w:t>4. What is the transmission delay of link 2?</w:t>
+      </w:r>
+      <w:r>
+        <w:rPr>
+          <w:rFonts w:ascii="Segoe UI" w:eastAsia="Times New Roman" w:hAnsi="Segoe UI" w:cs="Segoe UI"/>
+          <w:color w:val="10516C"/>
+          <w:spacing w:val="15"/>
+          <w:sz w:val="21"/>
+          <w:szCs w:val="21"/>
+          <w:lang w:eastAsia="en-IE"/>
+        </w:rPr>
+        <w:br/>
+      </w:r>
+      <w:r>
+        <w:rPr>
+          <w:rFonts w:ascii="Segoe UI" w:eastAsia="Times New Roman" w:hAnsi="Segoe UI" w:cs="Segoe UI"/>
+          <w:b/>
+          <w:bCs/>
+          <w:color w:val="10516C"/>
+          <w:spacing w:val="15"/>
+          <w:sz w:val="21"/>
+          <w:szCs w:val="21"/>
+          <w:lang w:eastAsia="en-IE"/>
+        </w:rPr>
+        <w:t xml:space="preserve">Td = L/R*10^6 = </w:t>
+      </w:r>
+      <w:r>
+        <w:rPr>
+          <w:rFonts w:ascii="Segoe UI" w:eastAsia="Times New Roman" w:hAnsi="Segoe UI" w:cs="Segoe UI"/>
+          <w:b/>
+          <w:bCs/>
+          <w:color w:val="10516C"/>
+          <w:spacing w:val="15"/>
+          <w:sz w:val="21"/>
+          <w:szCs w:val="21"/>
+          <w:lang w:eastAsia="en-IE"/>
+        </w:rPr>
+        <w:t xml:space="preserve">4000bits/1000*10^6 = </w:t>
+      </w:r>
+      <w:r>
+        <w:rPr>
+          <w:rFonts w:ascii="Segoe UI" w:eastAsia="Times New Roman" w:hAnsi="Segoe UI" w:cs="Segoe UI"/>
+          <w:b/>
+          <w:bCs/>
+          <w:color w:val="10516C"/>
+          <w:spacing w:val="15"/>
+          <w:sz w:val="21"/>
+          <w:szCs w:val="21"/>
+          <w:lang w:eastAsia="en-IE"/>
+        </w:rPr>
+        <w:t>1/250000 * 1000 = 1/250 = 0.004 ms</w:t>
+      </w:r>
+      <w:r>
+        <w:rPr>
+          <w:rFonts w:ascii="Segoe UI" w:eastAsia="Times New Roman" w:hAnsi="Segoe UI" w:cs="Segoe UI"/>
+          <w:b/>
+          <w:bCs/>
+          <w:color w:val="10516C"/>
+          <w:spacing w:val="15"/>
+          <w:sz w:val="21"/>
+          <w:szCs w:val="21"/>
+          <w:lang w:eastAsia="en-IE"/>
+        </w:rPr>
+        <w:br/>
+      </w:r>
+      <w:r>
+        <w:rPr>
+          <w:rFonts w:ascii="Segoe UI" w:eastAsia="Times New Roman" w:hAnsi="Segoe UI" w:cs="Segoe UI"/>
+          <w:color w:val="10516C"/>
+          <w:spacing w:val="15"/>
+          <w:sz w:val="21"/>
+          <w:szCs w:val="21"/>
+          <w:lang w:eastAsia="en-IE"/>
+        </w:rPr>
+        <w:br/>
+        <w:t xml:space="preserve">5. What is the </w:t>
+      </w:r>
+      <w:r>
+        <w:rPr>
+          <w:rFonts w:ascii="Segoe UI" w:eastAsia="Times New Roman" w:hAnsi="Segoe UI" w:cs="Segoe UI"/>
+          <w:color w:val="10516C"/>
+          <w:spacing w:val="15"/>
+          <w:sz w:val="21"/>
+          <w:szCs w:val="21"/>
+          <w:lang w:eastAsia="en-IE"/>
+        </w:rPr>
+        <w:t>propagation</w:t>
+      </w:r>
+      <w:r>
+        <w:rPr>
+          <w:rFonts w:ascii="Segoe UI" w:eastAsia="Times New Roman" w:hAnsi="Segoe UI" w:cs="Segoe UI"/>
+          <w:color w:val="10516C"/>
+          <w:spacing w:val="15"/>
+          <w:sz w:val="21"/>
+          <w:szCs w:val="21"/>
+          <w:lang w:eastAsia="en-IE"/>
+        </w:rPr>
+        <w:t xml:space="preserve"> delay of link 2?</w:t>
+      </w:r>
+      <w:r>
+        <w:rPr>
+          <w:rFonts w:ascii="Segoe UI" w:eastAsia="Times New Roman" w:hAnsi="Segoe UI" w:cs="Segoe UI"/>
+          <w:color w:val="10516C"/>
+          <w:spacing w:val="15"/>
+          <w:sz w:val="21"/>
+          <w:szCs w:val="21"/>
+          <w:lang w:eastAsia="en-IE"/>
+        </w:rPr>
+        <w:br/>
+      </w:r>
+      <w:r>
+        <w:rPr>
+          <w:rFonts w:ascii="Segoe UI" w:eastAsia="Times New Roman" w:hAnsi="Segoe UI" w:cs="Segoe UI"/>
+          <w:b/>
+          <w:bCs/>
+          <w:color w:val="10516C"/>
+          <w:spacing w:val="15"/>
+          <w:sz w:val="21"/>
+          <w:szCs w:val="21"/>
+          <w:lang w:eastAsia="en-IE"/>
+        </w:rPr>
+        <w:t xml:space="preserve">Pd = d/s </w:t>
+      </w:r>
+      <w:r>
+        <w:rPr>
+          <w:rFonts w:ascii="Segoe UI" w:eastAsia="Times New Roman" w:hAnsi="Segoe UI" w:cs="Segoe UI"/>
+          <w:b/>
+          <w:bCs/>
+          <w:color w:val="10516C"/>
+          <w:spacing w:val="15"/>
+          <w:sz w:val="21"/>
+          <w:szCs w:val="21"/>
+          <w:lang w:eastAsia="en-IE"/>
+        </w:rPr>
+        <w:t xml:space="preserve">= </w:t>
+      </w:r>
+      <w:r>
+        <w:rPr>
+          <w:rFonts w:ascii="Segoe UI" w:eastAsia="Times New Roman" w:hAnsi="Segoe UI" w:cs="Segoe UI"/>
+          <w:b/>
+          <w:bCs/>
+          <w:color w:val="10516C"/>
+          <w:spacing w:val="15"/>
+          <w:sz w:val="21"/>
+          <w:szCs w:val="21"/>
+          <w:lang w:eastAsia="en-IE"/>
+        </w:rPr>
+        <w:t xml:space="preserve">5000 * 1000 / 3*10^8 = </w:t>
+      </w:r>
+      <w:r>
+        <w:rPr>
+          <w:rFonts w:ascii="Segoe UI" w:eastAsia="Times New Roman" w:hAnsi="Segoe UI" w:cs="Segoe UI"/>
+          <w:b/>
+          <w:bCs/>
+          <w:color w:val="10516C"/>
+          <w:spacing w:val="15"/>
+          <w:sz w:val="21"/>
+          <w:szCs w:val="21"/>
+          <w:lang w:eastAsia="en-IE"/>
+        </w:rPr>
+        <w:t xml:space="preserve">5000000 / </w:t>
+      </w:r>
+      <w:r>
+        <w:rPr>
+          <w:rFonts w:ascii="Segoe UI" w:eastAsia="Times New Roman" w:hAnsi="Segoe UI" w:cs="Segoe UI"/>
+          <w:b/>
+          <w:bCs/>
+          <w:color w:val="10516C"/>
+          <w:spacing w:val="15"/>
+          <w:sz w:val="21"/>
+          <w:szCs w:val="21"/>
+          <w:lang w:eastAsia="en-IE"/>
+        </w:rPr>
+        <w:t xml:space="preserve">300000000 = 1/60 </w:t>
+      </w:r>
+      <w:r>
+        <w:rPr>
+          <w:rFonts w:ascii="Segoe UI" w:eastAsia="Times New Roman" w:hAnsi="Segoe UI" w:cs="Segoe UI"/>
+          <w:b/>
+          <w:bCs/>
+          <w:color w:val="10516C"/>
+          <w:spacing w:val="15"/>
+          <w:sz w:val="21"/>
+          <w:szCs w:val="21"/>
+          <w:lang w:eastAsia="en-IE"/>
+        </w:rPr>
+        <w:t>*1000 = 16.67</w:t>
+      </w:r>
+      <w:r>
+        <w:rPr>
+          <w:rFonts w:ascii="Segoe UI" w:eastAsia="Times New Roman" w:hAnsi="Segoe UI" w:cs="Segoe UI"/>
+          <w:color w:val="10516C"/>
+          <w:spacing w:val="15"/>
+          <w:sz w:val="21"/>
+          <w:szCs w:val="21"/>
+          <w:lang w:eastAsia="en-IE"/>
+        </w:rPr>
+        <w:br/>
+      </w:r>
+      <w:r>
+        <w:rPr>
+          <w:rFonts w:ascii="Segoe UI" w:eastAsia="Times New Roman" w:hAnsi="Segoe UI" w:cs="Segoe UI"/>
+          <w:color w:val="10516C"/>
+          <w:spacing w:val="15"/>
+          <w:sz w:val="21"/>
+          <w:szCs w:val="21"/>
+          <w:lang w:eastAsia="en-IE"/>
+        </w:rPr>
+        <w:br/>
+        <w:t>6. What is the total delay of link 2?</w:t>
+      </w:r>
+      <w:r>
+        <w:rPr>
+          <w:rFonts w:ascii="Segoe UI" w:eastAsia="Times New Roman" w:hAnsi="Segoe UI" w:cs="Segoe UI"/>
+          <w:color w:val="10516C"/>
+          <w:spacing w:val="15"/>
+          <w:sz w:val="21"/>
+          <w:szCs w:val="21"/>
+          <w:lang w:eastAsia="en-IE"/>
+        </w:rPr>
+        <w:br/>
+      </w:r>
+      <w:r>
+        <w:rPr>
+          <w:rFonts w:ascii="Segoe UI" w:eastAsia="Times New Roman" w:hAnsi="Segoe UI" w:cs="Segoe UI"/>
+          <w:b/>
+          <w:bCs/>
+          <w:color w:val="10516C"/>
+          <w:spacing w:val="15"/>
+          <w:sz w:val="21"/>
+          <w:szCs w:val="21"/>
+          <w:lang w:eastAsia="en-IE"/>
+        </w:rPr>
+        <w:t>Total Delay = 0.004 + 16.67 = 16</w:t>
+      </w:r>
+      <w:r>
+        <w:rPr>
+          <w:rFonts w:ascii="Segoe UI" w:eastAsia="Times New Roman" w:hAnsi="Segoe UI" w:cs="Segoe UI"/>
+          <w:b/>
+          <w:bCs/>
+          <w:color w:val="10516C"/>
+          <w:spacing w:val="15"/>
+          <w:sz w:val="21"/>
+          <w:szCs w:val="21"/>
+          <w:lang w:eastAsia="en-IE"/>
+        </w:rPr>
+        <w:t>.</w:t>
+      </w:r>
+      <w:r>
+        <w:rPr>
+          <w:rFonts w:ascii="Segoe UI" w:eastAsia="Times New Roman" w:hAnsi="Segoe UI" w:cs="Segoe UI"/>
+          <w:b/>
+          <w:bCs/>
+          <w:color w:val="10516C"/>
+          <w:spacing w:val="15"/>
+          <w:sz w:val="21"/>
+          <w:szCs w:val="21"/>
+          <w:lang w:eastAsia="en-IE"/>
+        </w:rPr>
+        <w:t>674</w:t>
+      </w:r>
+      <w:r>
+        <w:rPr>
+          <w:rFonts w:ascii="Segoe UI" w:eastAsia="Times New Roman" w:hAnsi="Segoe UI" w:cs="Segoe UI"/>
+          <w:b/>
+          <w:bCs/>
+          <w:color w:val="10516C"/>
+          <w:spacing w:val="15"/>
+          <w:sz w:val="21"/>
+          <w:szCs w:val="21"/>
+          <w:lang w:eastAsia="en-IE"/>
+        </w:rPr>
+        <w:t xml:space="preserve"> ms</w:t>
+      </w:r>
+      <w:r>
+        <w:rPr>
+          <w:rFonts w:ascii="Segoe UI" w:eastAsia="Times New Roman" w:hAnsi="Segoe UI" w:cs="Segoe UI"/>
+          <w:b/>
+          <w:bCs/>
+          <w:color w:val="10516C"/>
+          <w:spacing w:val="15"/>
+          <w:sz w:val="21"/>
+          <w:szCs w:val="21"/>
+          <w:lang w:eastAsia="en-IE"/>
+        </w:rPr>
+        <w:br/>
+      </w:r>
+      <w:r>
+        <w:rPr>
+          <w:rFonts w:ascii="Segoe UI" w:eastAsia="Times New Roman" w:hAnsi="Segoe UI" w:cs="Segoe UI"/>
+          <w:color w:val="10516C"/>
+          <w:spacing w:val="15"/>
+          <w:sz w:val="21"/>
+          <w:szCs w:val="21"/>
+          <w:lang w:eastAsia="en-IE"/>
+        </w:rPr>
+        <w:br/>
+        <w:t>7. What is the transmission delay of link 3</w:t>
+      </w:r>
+      <w:r>
+        <w:rPr>
+          <w:rFonts w:ascii="Segoe UI" w:eastAsia="Times New Roman" w:hAnsi="Segoe UI" w:cs="Segoe UI"/>
+          <w:color w:val="10516C"/>
+          <w:spacing w:val="15"/>
+          <w:sz w:val="21"/>
+          <w:szCs w:val="21"/>
+          <w:lang w:eastAsia="en-IE"/>
+        </w:rPr>
+        <w:t>?</w:t>
+      </w:r>
+      <w:r>
+        <w:rPr>
+          <w:rFonts w:ascii="Segoe UI" w:eastAsia="Times New Roman" w:hAnsi="Segoe UI" w:cs="Segoe UI"/>
+          <w:color w:val="10516C"/>
+          <w:spacing w:val="15"/>
+          <w:sz w:val="21"/>
+          <w:szCs w:val="21"/>
+          <w:lang w:eastAsia="en-IE"/>
+        </w:rPr>
+        <w:br/>
+      </w:r>
+      <w:r>
+        <w:rPr>
+          <w:rFonts w:ascii="Segoe UI" w:eastAsia="Times New Roman" w:hAnsi="Segoe UI" w:cs="Segoe UI"/>
+          <w:b/>
+          <w:bCs/>
+          <w:color w:val="10516C"/>
+          <w:spacing w:val="15"/>
+          <w:sz w:val="21"/>
+          <w:szCs w:val="21"/>
+          <w:lang w:eastAsia="en-IE"/>
+        </w:rPr>
+        <w:t xml:space="preserve">Td = L/R*10^6 = 4000/1000*10^6 * 1000 = </w:t>
+      </w:r>
+      <w:r>
+        <w:rPr>
+          <w:rFonts w:ascii="Segoe UI" w:eastAsia="Times New Roman" w:hAnsi="Segoe UI" w:cs="Segoe UI"/>
+          <w:b/>
+          <w:bCs/>
+          <w:color w:val="10516C"/>
+          <w:spacing w:val="15"/>
+          <w:sz w:val="21"/>
+          <w:szCs w:val="21"/>
+          <w:lang w:eastAsia="en-IE"/>
+        </w:rPr>
+        <w:t>1/250000*1000 = 1/250 = 0.004 ms</w:t>
+      </w:r>
+      <w:r>
+        <w:rPr>
+          <w:rFonts w:ascii="Segoe UI" w:eastAsia="Times New Roman" w:hAnsi="Segoe UI" w:cs="Segoe UI"/>
+          <w:b/>
+          <w:bCs/>
+          <w:color w:val="10516C"/>
+          <w:spacing w:val="15"/>
+          <w:sz w:val="21"/>
+          <w:szCs w:val="21"/>
+          <w:lang w:eastAsia="en-IE"/>
+        </w:rPr>
+        <w:br/>
+      </w:r>
+      <w:r>
+        <w:rPr>
+          <w:rFonts w:ascii="Segoe UI" w:eastAsia="Times New Roman" w:hAnsi="Segoe UI" w:cs="Segoe UI"/>
+          <w:color w:val="10516C"/>
+          <w:spacing w:val="15"/>
+          <w:sz w:val="21"/>
+          <w:szCs w:val="21"/>
+          <w:lang w:eastAsia="en-IE"/>
+        </w:rPr>
+        <w:br/>
+        <w:t xml:space="preserve">8. What is the </w:t>
+      </w:r>
+      <w:r>
+        <w:rPr>
+          <w:rFonts w:ascii="Segoe UI" w:eastAsia="Times New Roman" w:hAnsi="Segoe UI" w:cs="Segoe UI"/>
+          <w:color w:val="10516C"/>
+          <w:spacing w:val="15"/>
+          <w:sz w:val="21"/>
+          <w:szCs w:val="21"/>
+          <w:lang w:eastAsia="en-IE"/>
+        </w:rPr>
+        <w:t>propagation</w:t>
+      </w:r>
+      <w:r>
+        <w:rPr>
+          <w:rFonts w:ascii="Segoe UI" w:eastAsia="Times New Roman" w:hAnsi="Segoe UI" w:cs="Segoe UI"/>
+          <w:color w:val="10516C"/>
+          <w:spacing w:val="15"/>
+          <w:sz w:val="21"/>
+          <w:szCs w:val="21"/>
+          <w:lang w:eastAsia="en-IE"/>
+        </w:rPr>
+        <w:t xml:space="preserve"> delay of link 3?</w:t>
+      </w:r>
+      <w:r>
+        <w:rPr>
+          <w:rFonts w:ascii="Segoe UI" w:eastAsia="Times New Roman" w:hAnsi="Segoe UI" w:cs="Segoe UI"/>
+          <w:color w:val="10516C"/>
+          <w:spacing w:val="15"/>
+          <w:sz w:val="21"/>
+          <w:szCs w:val="21"/>
+          <w:lang w:eastAsia="en-IE"/>
+        </w:rPr>
+        <w:br/>
+      </w:r>
+      <w:r>
+        <w:rPr>
+          <w:rFonts w:ascii="Segoe UI" w:eastAsia="Times New Roman" w:hAnsi="Segoe UI" w:cs="Segoe UI"/>
+          <w:b/>
+          <w:bCs/>
+          <w:color w:val="10516C"/>
+          <w:spacing w:val="15"/>
+          <w:sz w:val="21"/>
+          <w:szCs w:val="21"/>
+          <w:lang w:eastAsia="en-IE"/>
+        </w:rPr>
+        <w:t xml:space="preserve">Pd = d/s = 1*1000 / 3*10^8 * 1000 = </w:t>
+      </w:r>
+      <w:r>
+        <w:rPr>
+          <w:rFonts w:ascii="Segoe UI" w:eastAsia="Times New Roman" w:hAnsi="Segoe UI" w:cs="Segoe UI"/>
+          <w:b/>
+          <w:bCs/>
+          <w:color w:val="10516C"/>
+          <w:spacing w:val="15"/>
+          <w:sz w:val="21"/>
+          <w:szCs w:val="21"/>
+          <w:lang w:eastAsia="en-IE"/>
+        </w:rPr>
+        <w:t xml:space="preserve">1/300000*1000 = 1/300 = </w:t>
+      </w:r>
+      <w:r>
+        <w:rPr>
+          <w:rFonts w:ascii="Segoe UI" w:eastAsia="Times New Roman" w:hAnsi="Segoe UI" w:cs="Segoe UI"/>
+          <w:b/>
+          <w:bCs/>
+          <w:color w:val="10516C"/>
+          <w:spacing w:val="15"/>
+          <w:sz w:val="21"/>
+          <w:szCs w:val="21"/>
+          <w:lang w:eastAsia="en-IE"/>
+        </w:rPr>
+        <w:t>0.0033 ms</w:t>
+      </w:r>
+      <w:r>
+        <w:rPr>
+          <w:rFonts w:ascii="Segoe UI" w:eastAsia="Times New Roman" w:hAnsi="Segoe UI" w:cs="Segoe UI"/>
+          <w:b/>
+          <w:bCs/>
+          <w:color w:val="10516C"/>
+          <w:spacing w:val="15"/>
+          <w:sz w:val="21"/>
+          <w:szCs w:val="21"/>
+          <w:lang w:eastAsia="en-IE"/>
+        </w:rPr>
+        <w:br/>
+      </w:r>
+      <w:r>
+        <w:rPr>
+          <w:rFonts w:ascii="Segoe UI" w:eastAsia="Times New Roman" w:hAnsi="Segoe UI" w:cs="Segoe UI"/>
+          <w:color w:val="10516C"/>
+          <w:spacing w:val="15"/>
+          <w:sz w:val="21"/>
+          <w:szCs w:val="21"/>
+          <w:lang w:eastAsia="en-IE"/>
+        </w:rPr>
+        <w:br/>
+        <w:t>9. What is the total delay of link 3?</w:t>
+      </w:r>
+      <w:r>
+        <w:rPr>
+          <w:rFonts w:ascii="Segoe UI" w:eastAsia="Times New Roman" w:hAnsi="Segoe UI" w:cs="Segoe UI"/>
+          <w:color w:val="10516C"/>
+          <w:spacing w:val="15"/>
+          <w:sz w:val="21"/>
+          <w:szCs w:val="21"/>
+          <w:lang w:eastAsia="en-IE"/>
+        </w:rPr>
+        <w:br/>
+      </w:r>
+      <w:r>
+        <w:rPr>
+          <w:rFonts w:ascii="Segoe UI" w:eastAsia="Times New Roman" w:hAnsi="Segoe UI" w:cs="Segoe UI"/>
+          <w:b/>
+          <w:bCs/>
+          <w:color w:val="10516C"/>
+          <w:spacing w:val="15"/>
+          <w:sz w:val="21"/>
+          <w:szCs w:val="21"/>
+          <w:lang w:eastAsia="en-IE"/>
+        </w:rPr>
+        <w:t xml:space="preserve">Total Delay = 0.004 + 0.0033 = </w:t>
+      </w:r>
+      <w:r>
+        <w:rPr>
+          <w:rFonts w:ascii="Segoe UI" w:eastAsia="Times New Roman" w:hAnsi="Segoe UI" w:cs="Segoe UI"/>
+          <w:b/>
+          <w:bCs/>
+          <w:color w:val="10516C"/>
+          <w:spacing w:val="15"/>
+          <w:sz w:val="21"/>
+          <w:szCs w:val="21"/>
+          <w:lang w:eastAsia="en-IE"/>
+        </w:rPr>
+        <w:t>0.</w:t>
+      </w:r>
+      <w:r>
+        <w:rPr>
+          <w:rFonts w:ascii="Segoe UI" w:eastAsia="Times New Roman" w:hAnsi="Segoe UI" w:cs="Segoe UI"/>
+          <w:b/>
+          <w:bCs/>
+          <w:color w:val="10516C"/>
+          <w:spacing w:val="15"/>
+          <w:sz w:val="21"/>
+          <w:szCs w:val="21"/>
+          <w:lang w:eastAsia="en-IE"/>
+        </w:rPr>
+        <w:t>0073 ms</w:t>
       </w:r>
       <w:r>
         <w:rPr>
@@ -2113,604 +3264,6 @@
           <w:lang w:eastAsia="en-IE"/>
         </w:rPr>
         <w:lastRenderedPageBreak/>
-        <w:t>4. What is the transmission delay of link 2?</w:t>
-      </w:r>
-      <w:r>
-        <w:rPr>
-          <w:rFonts w:ascii="Segoe UI" w:eastAsia="Times New Roman" w:hAnsi="Segoe UI" w:cs="Segoe UI"/>
-          <w:color w:val="10516C"/>
-          <w:spacing w:val="15"/>
-          <w:sz w:val="21"/>
-          <w:szCs w:val="21"/>
-          <w:lang w:eastAsia="en-IE"/>
-        </w:rPr>
-        <w:br/>
-        <w:t>Transmission Delay</w:t>
-      </w:r>
-      <w:r>
-        <w:rPr>
-          <w:rFonts w:ascii="Segoe UI" w:eastAsia="Times New Roman" w:hAnsi="Segoe UI" w:cs="Segoe UI"/>
-          <w:color w:val="10516C"/>
-          <w:spacing w:val="15"/>
-          <w:sz w:val="21"/>
-          <w:szCs w:val="21"/>
-          <w:lang w:eastAsia="en-IE"/>
-        </w:rPr>
-        <w:t xml:space="preserve"> = </w:t>
-      </w:r>
-      <w:r>
-        <w:rPr>
-          <w:rFonts w:ascii="Segoe UI" w:eastAsia="Times New Roman" w:hAnsi="Segoe UI" w:cs="Segoe UI"/>
-          <w:b/>
-          <w:color w:val="10516C"/>
-          <w:spacing w:val="15"/>
-          <w:sz w:val="21"/>
-          <w:szCs w:val="21"/>
-          <w:lang w:eastAsia="en-IE"/>
-        </w:rPr>
-        <w:t>L/R</w:t>
-      </w:r>
-      <w:r>
-        <w:rPr>
-          <w:rFonts w:ascii="Segoe UI" w:eastAsia="Times New Roman" w:hAnsi="Segoe UI" w:cs="Segoe UI"/>
-          <w:color w:val="10516C"/>
-          <w:spacing w:val="15"/>
-          <w:sz w:val="21"/>
-          <w:szCs w:val="21"/>
-          <w:lang w:eastAsia="en-IE"/>
-        </w:rPr>
-        <w:t xml:space="preserve"> = 4000 bits / 1000 Mbps = 4.00E-6 seconds</w:t>
-      </w:r>
-      <w:r>
-        <w:rPr>
-          <w:rFonts w:ascii="Segoe UI" w:eastAsia="Times New Roman" w:hAnsi="Segoe UI" w:cs="Segoe UI"/>
-          <w:color w:val="10516C"/>
-          <w:spacing w:val="15"/>
-          <w:sz w:val="21"/>
-          <w:szCs w:val="21"/>
-          <w:lang w:eastAsia="en-IE"/>
-        </w:rPr>
-        <w:br/>
-      </w:r>
-      <w:r>
-        <w:rPr>
-          <w:rFonts w:ascii="Segoe UI" w:eastAsia="Times New Roman" w:hAnsi="Segoe UI" w:cs="Segoe UI"/>
-          <w:color w:val="10516C"/>
-          <w:spacing w:val="15"/>
-          <w:sz w:val="21"/>
-          <w:szCs w:val="21"/>
-          <w:lang w:eastAsia="en-IE"/>
-        </w:rPr>
-        <w:br/>
-        <w:t xml:space="preserve">5. What is the </w:t>
-      </w:r>
-      <w:r>
-        <w:rPr>
-          <w:rFonts w:ascii="Segoe UI" w:eastAsia="Times New Roman" w:hAnsi="Segoe UI" w:cs="Segoe UI"/>
-          <w:color w:val="10516C"/>
-          <w:spacing w:val="15"/>
-          <w:sz w:val="21"/>
-          <w:szCs w:val="21"/>
-          <w:lang w:eastAsia="en-IE"/>
-        </w:rPr>
-        <w:t>propagation</w:t>
-      </w:r>
-      <w:r>
-        <w:rPr>
-          <w:rFonts w:ascii="Segoe UI" w:eastAsia="Times New Roman" w:hAnsi="Segoe UI" w:cs="Segoe UI"/>
-          <w:color w:val="10516C"/>
-          <w:spacing w:val="15"/>
-          <w:sz w:val="21"/>
-          <w:szCs w:val="21"/>
-          <w:lang w:eastAsia="en-IE"/>
-        </w:rPr>
-        <w:t xml:space="preserve"> delay of link 2?</w:t>
-      </w:r>
-      <w:r>
-        <w:rPr>
-          <w:rFonts w:ascii="Segoe UI" w:eastAsia="Times New Roman" w:hAnsi="Segoe UI" w:cs="Segoe UI"/>
-          <w:color w:val="10516C"/>
-          <w:spacing w:val="15"/>
-          <w:sz w:val="21"/>
-          <w:szCs w:val="21"/>
-          <w:lang w:eastAsia="en-IE"/>
-        </w:rPr>
-        <w:br/>
-      </w:r>
-      <w:r>
-        <w:rPr>
-          <w:rFonts w:ascii="Segoe UI" w:eastAsia="Times New Roman" w:hAnsi="Segoe UI" w:cs="Segoe UI"/>
-          <w:color w:val="10516C"/>
-          <w:spacing w:val="15"/>
-          <w:sz w:val="21"/>
-          <w:szCs w:val="21"/>
-          <w:lang w:eastAsia="en-IE"/>
-        </w:rPr>
-        <w:t>P</w:t>
-      </w:r>
-      <w:r>
-        <w:rPr>
-          <w:rFonts w:ascii="Segoe UI" w:eastAsia="Times New Roman" w:hAnsi="Segoe UI" w:cs="Segoe UI"/>
-          <w:color w:val="10516C"/>
-          <w:spacing w:val="15"/>
-          <w:sz w:val="21"/>
-          <w:szCs w:val="21"/>
-          <w:lang w:eastAsia="en-IE"/>
-        </w:rPr>
-        <w:t xml:space="preserve">ropagation </w:t>
-      </w:r>
-      <w:r>
-        <w:rPr>
-          <w:rFonts w:ascii="Segoe UI" w:eastAsia="Times New Roman" w:hAnsi="Segoe UI" w:cs="Segoe UI"/>
-          <w:color w:val="10516C"/>
-          <w:spacing w:val="15"/>
-          <w:sz w:val="21"/>
-          <w:szCs w:val="21"/>
-          <w:lang w:eastAsia="en-IE"/>
-        </w:rPr>
-        <w:t>D</w:t>
-      </w:r>
-      <w:r>
-        <w:rPr>
-          <w:rFonts w:ascii="Segoe UI" w:eastAsia="Times New Roman" w:hAnsi="Segoe UI" w:cs="Segoe UI"/>
-          <w:color w:val="10516C"/>
-          <w:spacing w:val="15"/>
-          <w:sz w:val="21"/>
-          <w:szCs w:val="21"/>
-          <w:lang w:eastAsia="en-IE"/>
-        </w:rPr>
-        <w:t xml:space="preserve">elay = </w:t>
-      </w:r>
-      <w:r>
-        <w:rPr>
-          <w:rFonts w:ascii="Segoe UI" w:eastAsia="Times New Roman" w:hAnsi="Segoe UI" w:cs="Segoe UI"/>
-          <w:b/>
-          <w:color w:val="10516C"/>
-          <w:spacing w:val="15"/>
-          <w:sz w:val="21"/>
-          <w:szCs w:val="21"/>
-          <w:lang w:eastAsia="en-IE"/>
-        </w:rPr>
-        <w:t>d/s</w:t>
-      </w:r>
-      <w:r>
-        <w:rPr>
-          <w:rFonts w:ascii="Segoe UI" w:eastAsia="Times New Roman" w:hAnsi="Segoe UI" w:cs="Segoe UI"/>
-          <w:color w:val="10516C"/>
-          <w:spacing w:val="15"/>
-          <w:sz w:val="21"/>
-          <w:szCs w:val="21"/>
-          <w:lang w:eastAsia="en-IE"/>
-        </w:rPr>
-        <w:t xml:space="preserve"> = ()5000 Km) * 1000 / 3*10^8 m/sec = 0.017 seconds</w:t>
-      </w:r>
-      <w:r>
-        <w:rPr>
-          <w:rFonts w:ascii="Segoe UI" w:eastAsia="Times New Roman" w:hAnsi="Segoe UI" w:cs="Segoe UI"/>
-          <w:color w:val="10516C"/>
-          <w:spacing w:val="15"/>
-          <w:sz w:val="21"/>
-          <w:szCs w:val="21"/>
-          <w:lang w:eastAsia="en-IE"/>
-        </w:rPr>
-        <w:br/>
-      </w:r>
-      <w:r>
-        <w:rPr>
-          <w:rFonts w:ascii="Segoe UI" w:eastAsia="Times New Roman" w:hAnsi="Segoe UI" w:cs="Segoe UI"/>
-          <w:color w:val="10516C"/>
-          <w:spacing w:val="15"/>
-          <w:sz w:val="21"/>
-          <w:szCs w:val="21"/>
-          <w:lang w:eastAsia="en-IE"/>
-        </w:rPr>
-        <w:br/>
-        <w:t>6. What is the total delay of link 2?</w:t>
-      </w:r>
-      <w:r>
-        <w:rPr>
-          <w:rFonts w:ascii="Segoe UI" w:eastAsia="Times New Roman" w:hAnsi="Segoe UI" w:cs="Segoe UI"/>
-          <w:color w:val="10516C"/>
-          <w:spacing w:val="15"/>
-          <w:sz w:val="21"/>
-          <w:szCs w:val="21"/>
-          <w:lang w:eastAsia="en-IE"/>
-        </w:rPr>
-        <w:br/>
-      </w:r>
-      <w:r>
-        <w:rPr>
-          <w:rFonts w:ascii="Segoe UI" w:eastAsia="Times New Roman" w:hAnsi="Segoe UI" w:cs="Segoe UI"/>
-          <w:color w:val="10516C"/>
-          <w:spacing w:val="15"/>
-          <w:sz w:val="21"/>
-          <w:szCs w:val="21"/>
-          <w:lang w:eastAsia="en-IE"/>
-        </w:rPr>
-        <w:t>T</w:t>
-      </w:r>
-      <w:r>
-        <w:rPr>
-          <w:rFonts w:ascii="Segoe UI" w:eastAsia="Times New Roman" w:hAnsi="Segoe UI" w:cs="Segoe UI"/>
-          <w:color w:val="10516C"/>
-          <w:spacing w:val="15"/>
-          <w:sz w:val="21"/>
-          <w:szCs w:val="21"/>
-          <w:lang w:eastAsia="en-IE"/>
-        </w:rPr>
-        <w:t xml:space="preserve">otal </w:t>
-      </w:r>
-      <w:r>
-        <w:rPr>
-          <w:rFonts w:ascii="Segoe UI" w:eastAsia="Times New Roman" w:hAnsi="Segoe UI" w:cs="Segoe UI"/>
-          <w:color w:val="10516C"/>
-          <w:spacing w:val="15"/>
-          <w:sz w:val="21"/>
-          <w:szCs w:val="21"/>
-          <w:lang w:eastAsia="en-IE"/>
-        </w:rPr>
-        <w:t>D</w:t>
-      </w:r>
-      <w:r>
-        <w:rPr>
-          <w:rFonts w:ascii="Segoe UI" w:eastAsia="Times New Roman" w:hAnsi="Segoe UI" w:cs="Segoe UI"/>
-          <w:color w:val="10516C"/>
-          <w:spacing w:val="15"/>
-          <w:sz w:val="21"/>
-          <w:szCs w:val="21"/>
-          <w:lang w:eastAsia="en-IE"/>
-        </w:rPr>
-        <w:t xml:space="preserve">elay = </w:t>
-      </w:r>
-      <w:r>
-        <w:rPr>
-          <w:rFonts w:ascii="Segoe UI" w:eastAsia="Times New Roman" w:hAnsi="Segoe UI" w:cs="Segoe UI"/>
-          <w:b/>
-          <w:color w:val="10516C"/>
-          <w:spacing w:val="15"/>
-          <w:sz w:val="21"/>
-          <w:szCs w:val="21"/>
-          <w:lang w:eastAsia="en-IE"/>
-        </w:rPr>
-        <w:t>d_t + d_p</w:t>
-      </w:r>
-      <w:r>
-        <w:rPr>
-          <w:rFonts w:ascii="Segoe UI" w:eastAsia="Times New Roman" w:hAnsi="Segoe UI" w:cs="Segoe UI"/>
-          <w:color w:val="10516C"/>
-          <w:spacing w:val="15"/>
-          <w:sz w:val="21"/>
-          <w:szCs w:val="21"/>
-          <w:lang w:eastAsia="en-IE"/>
-        </w:rPr>
-        <w:t xml:space="preserve"> = 4.00E-6 seconds + 0.017 seconds = 0.017 seconds</w:t>
-      </w:r>
-      <w:r>
-        <w:rPr>
-          <w:rFonts w:ascii="Segoe UI" w:eastAsia="Times New Roman" w:hAnsi="Segoe UI" w:cs="Segoe UI"/>
-          <w:color w:val="10516C"/>
-          <w:spacing w:val="15"/>
-          <w:sz w:val="21"/>
-          <w:szCs w:val="21"/>
-          <w:lang w:eastAsia="en-IE"/>
-        </w:rPr>
-        <w:br/>
-      </w:r>
-      <w:r>
-        <w:rPr>
-          <w:rFonts w:ascii="Segoe UI" w:eastAsia="Times New Roman" w:hAnsi="Segoe UI" w:cs="Segoe UI"/>
-          <w:color w:val="10516C"/>
-          <w:spacing w:val="15"/>
-          <w:sz w:val="21"/>
-          <w:szCs w:val="21"/>
-          <w:lang w:eastAsia="en-IE"/>
-        </w:rPr>
-        <w:br/>
-        <w:t>7. What is the transmission delay of link 3?</w:t>
-      </w:r>
-      <w:r>
-        <w:rPr>
-          <w:rFonts w:ascii="Segoe UI" w:eastAsia="Times New Roman" w:hAnsi="Segoe UI" w:cs="Segoe UI"/>
-          <w:color w:val="10516C"/>
-          <w:spacing w:val="15"/>
-          <w:sz w:val="21"/>
-          <w:szCs w:val="21"/>
-          <w:lang w:eastAsia="en-IE"/>
-        </w:rPr>
-        <w:br/>
-        <w:t>T</w:t>
-      </w:r>
-      <w:r>
-        <w:rPr>
-          <w:rFonts w:ascii="Segoe UI" w:eastAsia="Times New Roman" w:hAnsi="Segoe UI" w:cs="Segoe UI"/>
-          <w:color w:val="10516C"/>
-          <w:spacing w:val="15"/>
-          <w:sz w:val="21"/>
-          <w:szCs w:val="21"/>
-          <w:lang w:eastAsia="en-IE"/>
-        </w:rPr>
-        <w:t xml:space="preserve">ransmission </w:t>
-      </w:r>
-      <w:r>
-        <w:rPr>
-          <w:rFonts w:ascii="Segoe UI" w:eastAsia="Times New Roman" w:hAnsi="Segoe UI" w:cs="Segoe UI"/>
-          <w:color w:val="10516C"/>
-          <w:spacing w:val="15"/>
-          <w:sz w:val="21"/>
-          <w:szCs w:val="21"/>
-          <w:lang w:eastAsia="en-IE"/>
-        </w:rPr>
-        <w:t>D</w:t>
-      </w:r>
-      <w:r>
-        <w:rPr>
-          <w:rFonts w:ascii="Segoe UI" w:eastAsia="Times New Roman" w:hAnsi="Segoe UI" w:cs="Segoe UI"/>
-          <w:color w:val="10516C"/>
-          <w:spacing w:val="15"/>
-          <w:sz w:val="21"/>
-          <w:szCs w:val="21"/>
-          <w:lang w:eastAsia="en-IE"/>
-        </w:rPr>
-        <w:t xml:space="preserve">elay = </w:t>
-      </w:r>
-      <w:r>
-        <w:rPr>
-          <w:rFonts w:ascii="Segoe UI" w:eastAsia="Times New Roman" w:hAnsi="Segoe UI" w:cs="Segoe UI"/>
-          <w:b/>
-          <w:color w:val="10516C"/>
-          <w:spacing w:val="15"/>
-          <w:sz w:val="21"/>
-          <w:szCs w:val="21"/>
-          <w:lang w:eastAsia="en-IE"/>
-        </w:rPr>
-        <w:t>L/R</w:t>
-      </w:r>
-      <w:r>
-        <w:rPr>
-          <w:rFonts w:ascii="Segoe UI" w:eastAsia="Times New Roman" w:hAnsi="Segoe UI" w:cs="Segoe UI"/>
-          <w:color w:val="10516C"/>
-          <w:spacing w:val="15"/>
-          <w:sz w:val="21"/>
-          <w:szCs w:val="21"/>
-          <w:lang w:eastAsia="en-IE"/>
-        </w:rPr>
-        <w:t xml:space="preserve"> = 4000 bits / 1000 Mbps = 4.00E-6 seconds</w:t>
-      </w:r>
-      <w:r>
-        <w:rPr>
-          <w:rFonts w:ascii="Segoe UI" w:eastAsia="Times New Roman" w:hAnsi="Segoe UI" w:cs="Segoe UI"/>
-          <w:color w:val="10516C"/>
-          <w:spacing w:val="15"/>
-          <w:sz w:val="21"/>
-          <w:szCs w:val="21"/>
-          <w:lang w:eastAsia="en-IE"/>
-        </w:rPr>
-        <w:br/>
-      </w:r>
-      <w:r>
-        <w:rPr>
-          <w:rFonts w:ascii="Segoe UI" w:eastAsia="Times New Roman" w:hAnsi="Segoe UI" w:cs="Segoe UI"/>
-          <w:color w:val="10516C"/>
-          <w:spacing w:val="15"/>
-          <w:sz w:val="21"/>
-          <w:szCs w:val="21"/>
-          <w:lang w:eastAsia="en-IE"/>
-        </w:rPr>
-        <w:br/>
-        <w:t xml:space="preserve">8. What is the </w:t>
-      </w:r>
-      <w:r>
-        <w:rPr>
-          <w:rFonts w:ascii="Segoe UI" w:eastAsia="Times New Roman" w:hAnsi="Segoe UI" w:cs="Segoe UI"/>
-          <w:color w:val="10516C"/>
-          <w:spacing w:val="15"/>
-          <w:sz w:val="21"/>
-          <w:szCs w:val="21"/>
-          <w:lang w:eastAsia="en-IE"/>
-        </w:rPr>
-        <w:t>propagation</w:t>
-      </w:r>
-      <w:r>
-        <w:rPr>
-          <w:rFonts w:ascii="Segoe UI" w:eastAsia="Times New Roman" w:hAnsi="Segoe UI" w:cs="Segoe UI"/>
-          <w:color w:val="10516C"/>
-          <w:spacing w:val="15"/>
-          <w:sz w:val="21"/>
-          <w:szCs w:val="21"/>
-          <w:lang w:eastAsia="en-IE"/>
-        </w:rPr>
-        <w:t xml:space="preserve"> delay of link 3?</w:t>
-      </w:r>
-      <w:r>
-        <w:rPr>
-          <w:rFonts w:ascii="Segoe UI" w:eastAsia="Times New Roman" w:hAnsi="Segoe UI" w:cs="Segoe UI"/>
-          <w:color w:val="10516C"/>
-          <w:spacing w:val="15"/>
-          <w:sz w:val="21"/>
-          <w:szCs w:val="21"/>
-          <w:lang w:eastAsia="en-IE"/>
-        </w:rPr>
-        <w:br/>
-      </w:r>
-      <w:r>
-        <w:rPr>
-          <w:rFonts w:ascii="Segoe UI" w:eastAsia="Times New Roman" w:hAnsi="Segoe UI" w:cs="Segoe UI"/>
-          <w:color w:val="10516C"/>
-          <w:spacing w:val="15"/>
-          <w:sz w:val="21"/>
-          <w:szCs w:val="21"/>
-          <w:lang w:eastAsia="en-IE"/>
-        </w:rPr>
-        <w:t>P</w:t>
-      </w:r>
-      <w:r>
-        <w:rPr>
-          <w:rFonts w:ascii="Segoe UI" w:eastAsia="Times New Roman" w:hAnsi="Segoe UI" w:cs="Segoe UI"/>
-          <w:color w:val="10516C"/>
-          <w:spacing w:val="15"/>
-          <w:sz w:val="21"/>
-          <w:szCs w:val="21"/>
-          <w:lang w:eastAsia="en-IE"/>
-        </w:rPr>
-        <w:t xml:space="preserve">ropagation </w:t>
-      </w:r>
-      <w:r>
-        <w:rPr>
-          <w:rFonts w:ascii="Segoe UI" w:eastAsia="Times New Roman" w:hAnsi="Segoe UI" w:cs="Segoe UI"/>
-          <w:color w:val="10516C"/>
-          <w:spacing w:val="15"/>
-          <w:sz w:val="21"/>
-          <w:szCs w:val="21"/>
-          <w:lang w:eastAsia="en-IE"/>
-        </w:rPr>
-        <w:t>D</w:t>
-      </w:r>
-      <w:r>
-        <w:rPr>
-          <w:rFonts w:ascii="Segoe UI" w:eastAsia="Times New Roman" w:hAnsi="Segoe UI" w:cs="Segoe UI"/>
-          <w:color w:val="10516C"/>
-          <w:spacing w:val="15"/>
-          <w:sz w:val="21"/>
-          <w:szCs w:val="21"/>
-          <w:lang w:eastAsia="en-IE"/>
-        </w:rPr>
-        <w:t xml:space="preserve">elay = </w:t>
-      </w:r>
-      <w:r>
-        <w:rPr>
-          <w:rFonts w:ascii="Segoe UI" w:eastAsia="Times New Roman" w:hAnsi="Segoe UI" w:cs="Segoe UI"/>
-          <w:b/>
-          <w:color w:val="10516C"/>
-          <w:spacing w:val="15"/>
-          <w:sz w:val="21"/>
-          <w:szCs w:val="21"/>
-          <w:lang w:eastAsia="en-IE"/>
-        </w:rPr>
-        <w:t>d/s</w:t>
-      </w:r>
-      <w:r>
-        <w:rPr>
-          <w:rFonts w:ascii="Segoe UI" w:eastAsia="Times New Roman" w:hAnsi="Segoe UI" w:cs="Segoe UI"/>
-          <w:color w:val="10516C"/>
-          <w:spacing w:val="15"/>
-          <w:sz w:val="21"/>
-          <w:szCs w:val="21"/>
-          <w:lang w:eastAsia="en-IE"/>
-        </w:rPr>
-        <w:t xml:space="preserve"> = ()1 Km) * 1000 / 3*10^8 m/sec = 3.33E-6 seconds</w:t>
-      </w:r>
-      <w:r>
-        <w:rPr>
-          <w:rFonts w:ascii="Segoe UI" w:eastAsia="Times New Roman" w:hAnsi="Segoe UI" w:cs="Segoe UI"/>
-          <w:color w:val="10516C"/>
-          <w:spacing w:val="15"/>
-          <w:sz w:val="21"/>
-          <w:szCs w:val="21"/>
-          <w:lang w:eastAsia="en-IE"/>
-        </w:rPr>
-        <w:br/>
-      </w:r>
-      <w:r>
-        <w:rPr>
-          <w:rFonts w:ascii="Segoe UI" w:eastAsia="Times New Roman" w:hAnsi="Segoe UI" w:cs="Segoe UI"/>
-          <w:color w:val="10516C"/>
-          <w:spacing w:val="15"/>
-          <w:sz w:val="21"/>
-          <w:szCs w:val="21"/>
-          <w:lang w:eastAsia="en-IE"/>
-        </w:rPr>
-        <w:br/>
-        <w:t>9. What is the total delay of link 3?</w:t>
-      </w:r>
-      <w:r>
-        <w:rPr>
-          <w:rFonts w:ascii="Segoe UI" w:eastAsia="Times New Roman" w:hAnsi="Segoe UI" w:cs="Segoe UI"/>
-          <w:color w:val="10516C"/>
-          <w:spacing w:val="15"/>
-          <w:sz w:val="21"/>
-          <w:szCs w:val="21"/>
-          <w:lang w:eastAsia="en-IE"/>
-        </w:rPr>
-        <w:br/>
-        <w:t>T</w:t>
-      </w:r>
-      <w:r>
-        <w:rPr>
-          <w:rFonts w:ascii="Segoe UI" w:eastAsia="Times New Roman" w:hAnsi="Segoe UI" w:cs="Segoe UI"/>
-          <w:color w:val="10516C"/>
-          <w:spacing w:val="15"/>
-          <w:sz w:val="21"/>
-          <w:szCs w:val="21"/>
-          <w:lang w:eastAsia="en-IE"/>
-        </w:rPr>
-        <w:t xml:space="preserve">otal </w:t>
-      </w:r>
-      <w:r>
-        <w:rPr>
-          <w:rFonts w:ascii="Segoe UI" w:eastAsia="Times New Roman" w:hAnsi="Segoe UI" w:cs="Segoe UI"/>
-          <w:color w:val="10516C"/>
-          <w:spacing w:val="15"/>
-          <w:sz w:val="21"/>
-          <w:szCs w:val="21"/>
-          <w:lang w:eastAsia="en-IE"/>
-        </w:rPr>
-        <w:t>D</w:t>
-      </w:r>
-      <w:r>
-        <w:rPr>
-          <w:rFonts w:ascii="Segoe UI" w:eastAsia="Times New Roman" w:hAnsi="Segoe UI" w:cs="Segoe UI"/>
-          <w:color w:val="10516C"/>
-          <w:spacing w:val="15"/>
-          <w:sz w:val="21"/>
-          <w:szCs w:val="21"/>
-          <w:lang w:eastAsia="en-IE"/>
-        </w:rPr>
-        <w:t xml:space="preserve">elay = </w:t>
-      </w:r>
-      <w:r>
-        <w:rPr>
-          <w:rFonts w:ascii="Segoe UI" w:eastAsia="Times New Roman" w:hAnsi="Segoe UI" w:cs="Segoe UI"/>
-          <w:b/>
-          <w:color w:val="10516C"/>
-          <w:spacing w:val="15"/>
-          <w:sz w:val="21"/>
-          <w:szCs w:val="21"/>
-          <w:lang w:eastAsia="en-IE"/>
-        </w:rPr>
-        <w:t>d_t + d_p</w:t>
-      </w:r>
-      <w:r>
-        <w:rPr>
-          <w:rFonts w:ascii="Segoe UI" w:eastAsia="Times New Roman" w:hAnsi="Segoe UI" w:cs="Segoe UI"/>
-          <w:color w:val="10516C"/>
-          <w:spacing w:val="15"/>
-          <w:sz w:val="21"/>
-          <w:szCs w:val="21"/>
-          <w:lang w:eastAsia="en-IE"/>
-        </w:rPr>
-        <w:t xml:space="preserve"> = 4.00E-6 seconds + 3.33E-6 seconds = 7.33E-6 seconds</w:t>
-      </w:r>
-      <w:r>
-        <w:rPr>
-          <w:rFonts w:ascii="Segoe UI" w:eastAsia="Times New Roman" w:hAnsi="Segoe UI" w:cs="Segoe UI"/>
-          <w:color w:val="10516C"/>
-          <w:spacing w:val="15"/>
-          <w:sz w:val="21"/>
-          <w:szCs w:val="21"/>
-          <w:lang w:eastAsia="en-IE"/>
-        </w:rPr>
-        <w:br/>
-      </w:r>
-      <w:r>
-        <w:rPr>
-          <w:rFonts w:ascii="Segoe UI" w:eastAsia="Times New Roman" w:hAnsi="Segoe UI" w:cs="Segoe UI"/>
-          <w:color w:val="10516C"/>
-          <w:spacing w:val="15"/>
-          <w:sz w:val="21"/>
-          <w:szCs w:val="21"/>
-          <w:lang w:eastAsia="en-IE"/>
-        </w:rPr>
-        <w:br/>
         <w:t>10. What is the total delay?</w:t>
       </w:r>
       <w:r>
@@ -2727,114 +3280,38 @@
       <w:r>
         <w:rPr>
           <w:rFonts w:ascii="Segoe UI" w:eastAsia="Times New Roman" w:hAnsi="Segoe UI" w:cs="Segoe UI"/>
-          <w:bCs/>
-          <w:color w:val="10516C"/>
-          <w:spacing w:val="15"/>
-          <w:sz w:val="21"/>
-          <w:szCs w:val="21"/>
-          <w:lang w:eastAsia="en-IE"/>
-        </w:rPr>
-        <w:t>T</w:t>
-      </w:r>
-      <w:r>
-        <w:rPr>
-          <w:rFonts w:ascii="Segoe UI" w:eastAsia="Times New Roman" w:hAnsi="Segoe UI" w:cs="Segoe UI"/>
-          <w:bCs/>
-          <w:color w:val="10516C"/>
-          <w:spacing w:val="15"/>
-          <w:sz w:val="21"/>
-          <w:szCs w:val="21"/>
-          <w:lang w:eastAsia="en-IE"/>
-        </w:rPr>
-        <w:t xml:space="preserve">otal </w:t>
-      </w:r>
-      <w:r>
-        <w:rPr>
-          <w:rFonts w:ascii="Segoe UI" w:eastAsia="Times New Roman" w:hAnsi="Segoe UI" w:cs="Segoe UI"/>
-          <w:bCs/>
-          <w:color w:val="10516C"/>
-          <w:spacing w:val="15"/>
-          <w:sz w:val="21"/>
-          <w:szCs w:val="21"/>
-          <w:lang w:eastAsia="en-IE"/>
-        </w:rPr>
-        <w:t>De</w:t>
-      </w:r>
-      <w:r>
-        <w:rPr>
-          <w:rFonts w:ascii="Segoe UI" w:eastAsia="Times New Roman" w:hAnsi="Segoe UI" w:cs="Segoe UI"/>
-          <w:bCs/>
-          <w:color w:val="10516C"/>
-          <w:spacing w:val="15"/>
-          <w:sz w:val="21"/>
-          <w:szCs w:val="21"/>
-          <w:lang w:eastAsia="en-IE"/>
-        </w:rPr>
-        <w:t>lay =</w:t>
-      </w:r>
-      <w:r>
-        <w:rPr>
-          <w:rFonts w:ascii="Segoe UI" w:eastAsia="Times New Roman" w:hAnsi="Segoe UI" w:cs="Segoe UI"/>
-          <w:b/>
-          <w:color w:val="10516C"/>
-          <w:spacing w:val="15"/>
-          <w:sz w:val="21"/>
-          <w:szCs w:val="21"/>
-          <w:lang w:eastAsia="en-IE"/>
-        </w:rPr>
-        <w:t xml:space="preserve"> d_L1 + d_L2 + d_L3</w:t>
-      </w:r>
-      <w:r>
-        <w:rPr>
-          <w:rFonts w:ascii="Segoe UI" w:eastAsia="Times New Roman" w:hAnsi="Segoe UI" w:cs="Segoe UI"/>
-          <w:color w:val="10516C"/>
-          <w:spacing w:val="15"/>
-          <w:sz w:val="21"/>
-          <w:szCs w:val="21"/>
-          <w:lang w:eastAsia="en-IE"/>
-        </w:rPr>
-        <w:t xml:space="preserve"> = 5.00E-5 seconds + 0.017 seconds + 7.33E-6 seconds = 0.017 seconds</w:t>
+          <w:b/>
+          <w:color w:val="10516C"/>
+          <w:spacing w:val="15"/>
+          <w:sz w:val="21"/>
+          <w:szCs w:val="21"/>
+          <w:lang w:eastAsia="en-IE"/>
+        </w:rPr>
+        <w:t xml:space="preserve">Total Delay = 0.0073 + </w:t>
+      </w:r>
+      <w:r>
+        <w:rPr>
+          <w:rFonts w:ascii="Segoe UI" w:eastAsia="Times New Roman" w:hAnsi="Segoe UI" w:cs="Segoe UI"/>
+          <w:b/>
+          <w:color w:val="10516C"/>
+          <w:spacing w:val="15"/>
+          <w:sz w:val="21"/>
+          <w:szCs w:val="21"/>
+          <w:lang w:eastAsia="en-IE"/>
+        </w:rPr>
+        <w:t xml:space="preserve">16.674 + 0.05 = 16.7313 ms </w:t>
       </w:r>
     </w:p>
     <w:p>
       <w:pPr>
-        <w:spacing w:after="0" w:line="240" w:lineRule="auto"/>
-        <w:rPr>
-          <w:rFonts w:ascii="Segoe UI" w:eastAsia="Times New Roman" w:hAnsi="Segoe UI" w:cs="Segoe UI"/>
-          <w:color w:val="55595C"/>
-          <w:spacing w:val="15"/>
-          <w:sz w:val="21"/>
-          <w:szCs w:val="21"/>
-          <w:lang w:eastAsia="en-IE"/>
+        <w:rPr>
+          <w:b/>
+          <w:u w:val="single"/>
         </w:rPr>
       </w:pPr>
       <w:r>
-        <w:rPr>
-          <w:rFonts w:ascii="Segoe UI" w:eastAsia="Times New Roman" w:hAnsi="Segoe UI" w:cs="Segoe UI"/>
-          <w:color w:val="55595C"/>
-          <w:spacing w:val="15"/>
-          <w:sz w:val="21"/>
-          <w:szCs w:val="21"/>
-          <w:lang w:eastAsia="en-IE"/>
-        </w:rPr>
-        <w:pict w14:anchorId="6B787123">
-          <v:rect id="_x0000_i1030" style="width:0;height:0" o:hralign="center" o:hrstd="t" o:hr="t" fillcolor="#a0a0a0" stroked="f"/>
-        </w:pict>
-      </w:r>
-    </w:p>
-    <w:p/>
-    <w:p>
-      <w:r>
         <w:br w:type="page"/>
       </w:r>
-    </w:p>
-    <w:p>
-      <w:pPr>
-        <w:rPr>
-          <w:b/>
-          <w:u w:val="single"/>
-        </w:rPr>
-      </w:pPr>
       <w:r>
         <w:rPr>
           <w:b/>
@@ -2844,7 +3321,6 @@
         <w:t>The IP Stack and Protocol Layering:</w:t>
       </w:r>
     </w:p>
-    <w:p/>
     <w:p>
       <w:r>
         <w:rPr>
@@ -2888,7 +3364,6 @@
         </w:drawing>
       </w:r>
     </w:p>
-    <w:p/>
     <w:p>
       <w:pPr>
         <w:spacing w:before="100" w:beforeAutospacing="1" w:after="100" w:afterAutospacing="1" w:line="240" w:lineRule="auto"/>
@@ -3306,78 +3781,78 @@
           <w:szCs w:val="21"/>
           <w:lang w:eastAsia="en-IE"/>
         </w:rPr>
+        <w:t>Network Layer</w:t>
+      </w:r>
+      <w:r>
+        <w:rPr>
+          <w:rFonts w:ascii="Segoe UI" w:eastAsia="Times New Roman" w:hAnsi="Segoe UI" w:cs="Segoe UI"/>
+          <w:b/>
+          <w:bCs/>
+          <w:color w:val="10516C"/>
+          <w:spacing w:val="15"/>
+          <w:sz w:val="21"/>
+          <w:szCs w:val="21"/>
+          <w:lang w:eastAsia="en-IE"/>
+        </w:rPr>
+        <w:br/>
+      </w:r>
+      <w:r>
+        <w:rPr>
+          <w:rFonts w:ascii="Segoe UI" w:eastAsia="Times New Roman" w:hAnsi="Segoe UI" w:cs="Segoe UI"/>
+          <w:color w:val="10516C"/>
+          <w:spacing w:val="15"/>
+          <w:sz w:val="21"/>
+          <w:szCs w:val="21"/>
+          <w:lang w:eastAsia="en-IE"/>
+        </w:rPr>
+        <w:br/>
+        <w:t>9. What layer corresponds to box 4?</w:t>
+      </w:r>
+      <w:r>
+        <w:rPr>
+          <w:rFonts w:ascii="Segoe UI" w:eastAsia="Times New Roman" w:hAnsi="Segoe UI" w:cs="Segoe UI"/>
+          <w:color w:val="10516C"/>
+          <w:spacing w:val="15"/>
+          <w:sz w:val="21"/>
+          <w:szCs w:val="21"/>
+          <w:lang w:eastAsia="en-IE"/>
+        </w:rPr>
+        <w:br/>
+      </w:r>
+      <w:r>
+        <w:rPr>
+          <w:rFonts w:ascii="Segoe UI" w:eastAsia="Times New Roman" w:hAnsi="Segoe UI" w:cs="Segoe UI"/>
+          <w:b/>
+          <w:bCs/>
+          <w:color w:val="10516C"/>
+          <w:spacing w:val="15"/>
+          <w:sz w:val="21"/>
+          <w:szCs w:val="21"/>
+          <w:lang w:eastAsia="en-IE"/>
+        </w:rPr>
+        <w:t>Link Layer</w:t>
+      </w:r>
+      <w:r>
+        <w:rPr>
+          <w:rFonts w:ascii="Segoe UI" w:eastAsia="Times New Roman" w:hAnsi="Segoe UI" w:cs="Segoe UI"/>
+          <w:color w:val="10516C"/>
+          <w:spacing w:val="15"/>
+          <w:sz w:val="21"/>
+          <w:szCs w:val="21"/>
+          <w:lang w:eastAsia="en-IE"/>
+        </w:rPr>
+        <w:br/>
+      </w:r>
+      <w:r>
+        <w:rPr>
+          <w:rFonts w:ascii="Segoe UI" w:eastAsia="Times New Roman" w:hAnsi="Segoe UI" w:cs="Segoe UI"/>
+          <w:color w:val="10516C"/>
+          <w:spacing w:val="15"/>
+          <w:sz w:val="21"/>
+          <w:szCs w:val="21"/>
+          <w:lang w:eastAsia="en-IE"/>
+        </w:rPr>
         <w:lastRenderedPageBreak/>
-        <w:t>Network Layer</w:t>
-      </w:r>
-      <w:r>
-        <w:rPr>
-          <w:rFonts w:ascii="Segoe UI" w:eastAsia="Times New Roman" w:hAnsi="Segoe UI" w:cs="Segoe UI"/>
-          <w:b/>
-          <w:bCs/>
-          <w:color w:val="10516C"/>
-          <w:spacing w:val="15"/>
-          <w:sz w:val="21"/>
-          <w:szCs w:val="21"/>
-          <w:lang w:eastAsia="en-IE"/>
-        </w:rPr>
-        <w:br/>
-      </w:r>
-      <w:r>
-        <w:rPr>
-          <w:rFonts w:ascii="Segoe UI" w:eastAsia="Times New Roman" w:hAnsi="Segoe UI" w:cs="Segoe UI"/>
-          <w:color w:val="10516C"/>
-          <w:spacing w:val="15"/>
-          <w:sz w:val="21"/>
-          <w:szCs w:val="21"/>
-          <w:lang w:eastAsia="en-IE"/>
-        </w:rPr>
-        <w:br/>
-        <w:t>9. What layer corresponds to box 4?</w:t>
-      </w:r>
-      <w:r>
-        <w:rPr>
-          <w:rFonts w:ascii="Segoe UI" w:eastAsia="Times New Roman" w:hAnsi="Segoe UI" w:cs="Segoe UI"/>
-          <w:color w:val="10516C"/>
-          <w:spacing w:val="15"/>
-          <w:sz w:val="21"/>
-          <w:szCs w:val="21"/>
-          <w:lang w:eastAsia="en-IE"/>
-        </w:rPr>
-        <w:br/>
-      </w:r>
-      <w:r>
-        <w:rPr>
-          <w:rFonts w:ascii="Segoe UI" w:eastAsia="Times New Roman" w:hAnsi="Segoe UI" w:cs="Segoe UI"/>
-          <w:b/>
-          <w:bCs/>
-          <w:color w:val="10516C"/>
-          <w:spacing w:val="15"/>
-          <w:sz w:val="21"/>
-          <w:szCs w:val="21"/>
-          <w:lang w:eastAsia="en-IE"/>
-        </w:rPr>
-        <w:t>Link Layer</w:t>
-      </w:r>
-      <w:r>
-        <w:rPr>
-          <w:rFonts w:ascii="Segoe UI" w:eastAsia="Times New Roman" w:hAnsi="Segoe UI" w:cs="Segoe UI"/>
-          <w:color w:val="10516C"/>
-          <w:spacing w:val="15"/>
-          <w:sz w:val="21"/>
-          <w:szCs w:val="21"/>
-          <w:lang w:eastAsia="en-IE"/>
-        </w:rPr>
-        <w:br/>
-      </w:r>
-      <w:r>
-        <w:rPr>
-          <w:rFonts w:ascii="Segoe UI" w:eastAsia="Times New Roman" w:hAnsi="Segoe UI" w:cs="Segoe UI"/>
-          <w:color w:val="10516C"/>
-          <w:spacing w:val="15"/>
-          <w:sz w:val="21"/>
-          <w:szCs w:val="21"/>
-          <w:lang w:eastAsia="en-IE"/>
-        </w:rPr>
         <w:br/>
         <w:t>10. What layer corresponds to box 5?</w:t>
       </w:r>
@@ -4695,12 +5170,6 @@
 </file>
 
 <file path=customXml/item1.xml><?xml version="1.0" encoding="utf-8"?>
-<p:properties xmlns:p="http://schemas.microsoft.com/office/2006/metadata/properties" xmlns:xsi="http://www.w3.org/2001/XMLSchema-instance" xmlns:pc="http://schemas.microsoft.com/office/infopath/2007/PartnerControls">
-  <documentManagement/>
-</p:properties>
-</file>
-
-<file path=customXml/item2.xml><?xml version="1.0" encoding="utf-8"?>
 <ct:contentTypeSchema xmlns:ct="http://schemas.microsoft.com/office/2006/metadata/contentType" xmlns:ma="http://schemas.microsoft.com/office/2006/metadata/properties/metaAttributes" ct:_="" ma:_="" ma:contentTypeName="Document" ma:contentTypeID="0x0101000FC47ECC1C28F849863BF7264EC787EC" ma:contentTypeVersion="10" ma:contentTypeDescription="Create a new document." ma:contentTypeScope="" ma:versionID="26cdfa6242493c9f35e30d747df357ea">
   <xsd:schema xmlns:xsd="http://www.w3.org/2001/XMLSchema" xmlns:xs="http://www.w3.org/2001/XMLSchema" xmlns:p="http://schemas.microsoft.com/office/2006/metadata/properties" xmlns:ns3="49a505ca-09ba-4a8b-8c72-7654aff344ac" targetNamespace="http://schemas.microsoft.com/office/2006/metadata/properties" ma:root="true" ma:fieldsID="f39b4288040a4d2da63f2cbcd1d3a547" ns3:_="">
     <xsd:import namespace="49a505ca-09ba-4a8b-8c72-7654aff344ac"/>
@@ -4882,6 +5351,12 @@
 </ct:contentTypeSchema>
 </file>
 
+<file path=customXml/item2.xml><?xml version="1.0" encoding="utf-8"?>
+<p:properties xmlns:p="http://schemas.microsoft.com/office/2006/metadata/properties" xmlns:xsi="http://www.w3.org/2001/XMLSchema-instance" xmlns:pc="http://schemas.microsoft.com/office/infopath/2007/PartnerControls">
+  <documentManagement/>
+</p:properties>
+</file>
+
 <file path=customXml/item3.xml><?xml version="1.0" encoding="utf-8"?>
 <?mso-contentType ?>
 <FormTemplates xmlns="http://schemas.microsoft.com/sharepoint/v3/contenttype/forms">
@@ -4892,22 +5367,6 @@
 </file>
 
 <file path=customXml/itemProps1.xml><?xml version="1.0" encoding="utf-8"?>
-<ds:datastoreItem xmlns:ds="http://schemas.openxmlformats.org/officeDocument/2006/customXml" ds:itemID="{9A5D2FB9-3361-440E-B2AA-E34017417DA1}">
-  <ds:schemaRefs>
-    <ds:schemaRef ds:uri="http://schemas.microsoft.com/office/2006/documentManagement/types"/>
-    <ds:schemaRef ds:uri="49a505ca-09ba-4a8b-8c72-7654aff344ac"/>
-    <ds:schemaRef ds:uri="http://schemas.microsoft.com/office/infopath/2007/PartnerControls"/>
-    <ds:schemaRef ds:uri="http://purl.org/dc/elements/1.1/"/>
-    <ds:schemaRef ds:uri="http://purl.org/dc/dcmitype/"/>
-    <ds:schemaRef ds:uri="http://schemas.openxmlformats.org/package/2006/metadata/core-properties"/>
-    <ds:schemaRef ds:uri="http://schemas.microsoft.com/office/2006/metadata/properties"/>
-    <ds:schemaRef ds:uri="http://www.w3.org/XML/1998/namespace"/>
-    <ds:schemaRef ds:uri="http://purl.org/dc/terms/"/>
-  </ds:schemaRefs>
-</ds:datastoreItem>
-</file>
-
-<file path=customXml/itemProps2.xml><?xml version="1.0" encoding="utf-8"?>
 <ds:datastoreItem xmlns:ds="http://schemas.openxmlformats.org/officeDocument/2006/customXml" ds:itemID="{E574FB15-3778-43EB-8269-2C928960BD46}">
   <ds:schemaRefs>
     <ds:schemaRef ds:uri="http://schemas.microsoft.com/office/2006/metadata/contentType"/>
@@ -4925,6 +5384,15 @@
 </ds:datastoreItem>
 </file>
 
+<file path=customXml/itemProps2.xml><?xml version="1.0" encoding="utf-8"?>
+<ds:datastoreItem xmlns:ds="http://schemas.openxmlformats.org/officeDocument/2006/customXml" ds:itemID="{9A5D2FB9-3361-440E-B2AA-E34017417DA1}">
+  <ds:schemaRefs>
+    <ds:schemaRef ds:uri="http://schemas.microsoft.com/office/2006/metadata/properties"/>
+    <ds:schemaRef ds:uri="http://schemas.microsoft.com/office/infopath/2007/PartnerControls"/>
+  </ds:schemaRefs>
+</ds:datastoreItem>
+</file>
+
 <file path=customXml/itemProps3.xml><?xml version="1.0" encoding="utf-8"?>
 <ds:datastoreItem xmlns:ds="http://schemas.openxmlformats.org/officeDocument/2006/customXml" ds:itemID="{00F1BC64-21EA-4B88-B958-7DCB4DC907BE}">
   <ds:schemaRefs>

</xml_diff>